<commit_message>
Análises estatísticas e gerando csv para o PBI
</commit_message>
<xml_diff>
--- a/Resumo/Resumo.docx
+++ b/Resumo/Resumo.docx
@@ -6,15 +6,15 @@
       <w:pPr>
         <w:spacing w:before="100" w:beforeAutospacing="1" w:after="100" w:afterAutospacing="1" w:line="240" w:lineRule="auto"/>
         <w:rPr>
-          <w:rFonts w:ascii="Times New Roman" w:eastAsia="Times New Roman" w:hAnsi="Times New Roman" w:cs="Times New Roman"/>
-          <w:sz w:val="24"/>
-          <w:szCs w:val="24"/>
-          <w:lang w:eastAsia="pt-BR"/>
-        </w:rPr>
-      </w:pPr>
-      <w:r>
-        <w:rPr>
-          <w:rFonts w:ascii="Times New Roman" w:eastAsia="Times New Roman" w:hAnsi="Times New Roman" w:cs="Times New Roman"/>
+          <w:rFonts w:eastAsia="Times New Roman" w:cstheme="minorHAnsi"/>
+          <w:sz w:val="24"/>
+          <w:szCs w:val="24"/>
+          <w:lang w:eastAsia="pt-BR"/>
+        </w:rPr>
+      </w:pPr>
+      <w:r>
+        <w:rPr>
+          <w:rFonts w:eastAsia="Times New Roman" w:cstheme="minorHAnsi"/>
           <w:sz w:val="24"/>
           <w:szCs w:val="24"/>
           <w:lang w:eastAsia="pt-BR"/>
@@ -23,7 +23,7 @@
       </w:r>
       <w:r>
         <w:rPr>
-          <w:rFonts w:ascii="Times New Roman" w:eastAsia="Times New Roman" w:hAnsi="Times New Roman" w:cs="Times New Roman"/>
+          <w:rFonts w:eastAsia="Times New Roman" w:cstheme="minorHAnsi"/>
           <w:sz w:val="24"/>
           <w:szCs w:val="24"/>
           <w:lang w:eastAsia="pt-BR"/>
@@ -32,7 +32,7 @@
       </w:r>
       <w:r>
         <w:rPr>
-          <w:rFonts w:ascii="Times New Roman" w:eastAsia="Times New Roman" w:hAnsi="Times New Roman" w:cs="Times New Roman"/>
+          <w:rFonts w:eastAsia="Times New Roman" w:cstheme="minorHAnsi"/>
           <w:sz w:val="24"/>
           <w:szCs w:val="24"/>
           <w:lang w:eastAsia="pt-BR"/>
@@ -41,7 +41,7 @@
       </w:r>
       <w:r>
         <w:rPr>
-          <w:rFonts w:ascii="Times New Roman" w:eastAsia="Times New Roman" w:hAnsi="Times New Roman" w:cs="Times New Roman"/>
+          <w:rFonts w:eastAsia="Times New Roman" w:cstheme="minorHAnsi"/>
           <w:sz w:val="24"/>
           <w:szCs w:val="24"/>
           <w:lang w:eastAsia="pt-BR"/>
@@ -58,18 +58,26 @@
         </w:numPr>
         <w:spacing w:before="100" w:beforeAutospacing="1" w:after="100" w:afterAutospacing="1" w:line="240" w:lineRule="auto"/>
         <w:rPr>
-          <w:rFonts w:ascii="Times New Roman" w:eastAsia="Times New Roman" w:hAnsi="Times New Roman" w:cs="Times New Roman"/>
-          <w:sz w:val="24"/>
-          <w:szCs w:val="24"/>
-          <w:lang w:eastAsia="pt-BR"/>
-        </w:rPr>
-      </w:pPr>
-      <w:r>
+          <w:rFonts w:eastAsia="Times New Roman" w:cstheme="minorHAnsi"/>
+          <w:sz w:val="24"/>
+          <w:szCs w:val="24"/>
+          <w:lang w:eastAsia="pt-BR"/>
+        </w:rPr>
+      </w:pPr>
+      <w:r>
+        <w:rPr>
+          <w:rFonts w:cstheme="minorHAnsi"/>
+          <w:b/>
+          <w:bCs/>
+          <w:color w:val="FF0000"/>
+          <w:sz w:val="24"/>
+          <w:szCs w:val="24"/>
+        </w:rPr>
         <w:t>RIAGENDR</w:t>
       </w:r>
       <w:r>
         <w:rPr>
-          <w:rFonts w:ascii="Times New Roman" w:eastAsia="Times New Roman" w:hAnsi="Times New Roman" w:cs="Times New Roman"/>
+          <w:rFonts w:eastAsia="Times New Roman" w:cstheme="minorHAnsi"/>
           <w:sz w:val="24"/>
           <w:szCs w:val="24"/>
           <w:lang w:eastAsia="pt-BR"/>
@@ -78,7 +86,7 @@
       </w:r>
       <w:r>
         <w:rPr>
-          <w:rFonts w:ascii="Times New Roman" w:eastAsia="Times New Roman" w:hAnsi="Times New Roman" w:cs="Times New Roman"/>
+          <w:rFonts w:eastAsia="Times New Roman" w:cstheme="minorHAnsi"/>
           <w:sz w:val="24"/>
           <w:szCs w:val="24"/>
           <w:lang w:eastAsia="pt-BR"/>
@@ -95,23 +103,43 @@
         </w:numPr>
         <w:spacing w:before="100" w:beforeAutospacing="1" w:after="100" w:afterAutospacing="1" w:line="240" w:lineRule="auto"/>
         <w:rPr>
-          <w:rFonts w:ascii="Times New Roman" w:eastAsia="Times New Roman" w:hAnsi="Times New Roman" w:cs="Times New Roman"/>
-          <w:sz w:val="24"/>
-          <w:szCs w:val="24"/>
-          <w:lang w:eastAsia="pt-BR"/>
-        </w:rPr>
-      </w:pPr>
-      <w:r>
+          <w:rFonts w:eastAsia="Times New Roman" w:cstheme="minorHAnsi"/>
+          <w:sz w:val="24"/>
+          <w:szCs w:val="24"/>
+          <w:lang w:eastAsia="pt-BR"/>
+        </w:rPr>
+      </w:pPr>
+      <w:r>
+        <w:rPr>
+          <w:rFonts w:cstheme="minorHAnsi"/>
+          <w:b/>
+          <w:bCs/>
+          <w:color w:val="FF0000"/>
+          <w:sz w:val="24"/>
+          <w:szCs w:val="24"/>
+        </w:rPr>
         <w:t>ADHERENCE</w:t>
       </w:r>
       <w:r>
         <w:rPr>
-          <w:rFonts w:ascii="Times New Roman" w:eastAsia="Times New Roman" w:hAnsi="Times New Roman" w:cs="Times New Roman"/>
-          <w:sz w:val="24"/>
-          <w:szCs w:val="24"/>
-          <w:lang w:eastAsia="pt-BR"/>
-        </w:rPr>
-        <w:t xml:space="preserve"> menor, ou seja, baixo tempo de exercício</w:t>
+          <w:rFonts w:eastAsia="Times New Roman" w:cstheme="minorHAnsi"/>
+          <w:b/>
+          <w:bCs/>
+          <w:color w:val="FF0000"/>
+          <w:sz w:val="24"/>
+          <w:szCs w:val="24"/>
+          <w:lang w:eastAsia="pt-BR"/>
+        </w:rPr>
+        <w:t xml:space="preserve"> </w:t>
+      </w:r>
+      <w:r>
+        <w:rPr>
+          <w:rFonts w:eastAsia="Times New Roman" w:cstheme="minorHAnsi"/>
+          <w:sz w:val="24"/>
+          <w:szCs w:val="24"/>
+          <w:lang w:eastAsia="pt-BR"/>
+        </w:rPr>
+        <w:t>menor, ou seja, baixo tempo de exercício</w:t>
       </w:r>
     </w:p>
     <w:p>
@@ -123,28 +151,54 @@
         </w:numPr>
         <w:spacing w:before="100" w:beforeAutospacing="1" w:after="100" w:afterAutospacing="1" w:line="240" w:lineRule="auto"/>
         <w:rPr>
-          <w:rFonts w:ascii="Times New Roman" w:eastAsia="Times New Roman" w:hAnsi="Times New Roman" w:cs="Times New Roman"/>
-          <w:sz w:val="24"/>
-          <w:szCs w:val="24"/>
-          <w:lang w:eastAsia="pt-BR"/>
-        </w:rPr>
-      </w:pPr>
-      <w:r>
-        <w:t>HEI2015C7_TOTPROT menor</w:t>
-      </w:r>
-      <w:r>
-        <w:t>,</w:t>
-      </w:r>
-      <w:r>
-        <w:t xml:space="preserve"> ou s</w:t>
-      </w:r>
-      <w:r>
-        <w:t xml:space="preserve">eja, </w:t>
-      </w:r>
-      <w:r>
+          <w:rFonts w:eastAsia="Times New Roman" w:cstheme="minorHAnsi"/>
+          <w:sz w:val="24"/>
+          <w:szCs w:val="24"/>
+          <w:lang w:eastAsia="pt-BR"/>
+        </w:rPr>
+      </w:pPr>
+      <w:r>
+        <w:rPr>
+          <w:rFonts w:cstheme="minorHAnsi"/>
+          <w:b/>
+          <w:bCs/>
+          <w:color w:val="FF0000"/>
+          <w:sz w:val="24"/>
+          <w:szCs w:val="24"/>
+        </w:rPr>
+        <w:t>HEI2015C7_TOTPROT</w:t>
+      </w:r>
+      <w:r>
+        <w:rPr>
+          <w:rFonts w:cstheme="minorHAnsi"/>
+          <w:color w:val="FF0000"/>
+          <w:sz w:val="24"/>
+          <w:szCs w:val="24"/>
+        </w:rPr>
+        <w:t xml:space="preserve"> </w:t>
+      </w:r>
+      <w:r>
+        <w:rPr>
+          <w:rFonts w:cstheme="minorHAnsi"/>
+          <w:sz w:val="24"/>
+          <w:szCs w:val="24"/>
+        </w:rPr>
+        <w:t xml:space="preserve">menor, ou seja, </w:t>
+      </w:r>
+      <w:r>
+        <w:rPr>
+          <w:rFonts w:cstheme="minorHAnsi"/>
+          <w:sz w:val="24"/>
+          <w:szCs w:val="24"/>
+        </w:rPr>
         <w:t>baixo</w:t>
       </w:r>
       <w:r>
+        <w:rPr>
+          <w:rFonts w:cstheme="minorHAnsi"/>
+          <w:sz w:val="24"/>
+          <w:szCs w:val="24"/>
+        </w:rPr>
         <w:t xml:space="preserve"> consumo de proteínas</w:t>
       </w:r>
     </w:p>
@@ -157,25 +211,54 @@
         </w:numPr>
         <w:spacing w:before="100" w:beforeAutospacing="1" w:after="100" w:afterAutospacing="1" w:line="240" w:lineRule="auto"/>
         <w:rPr>
-          <w:rFonts w:ascii="Times New Roman" w:eastAsia="Times New Roman" w:hAnsi="Times New Roman" w:cs="Times New Roman"/>
-          <w:sz w:val="24"/>
-          <w:szCs w:val="24"/>
-          <w:lang w:eastAsia="pt-BR"/>
-        </w:rPr>
-      </w:pPr>
-      <w:r>
+          <w:rFonts w:eastAsia="Times New Roman" w:cstheme="minorHAnsi"/>
+          <w:sz w:val="24"/>
+          <w:szCs w:val="24"/>
+          <w:lang w:eastAsia="pt-BR"/>
+        </w:rPr>
+      </w:pPr>
+      <w:r>
+        <w:rPr>
+          <w:rFonts w:cstheme="minorHAnsi"/>
+          <w:b/>
+          <w:bCs/>
+          <w:color w:val="FF0000"/>
+          <w:sz w:val="24"/>
+          <w:szCs w:val="24"/>
+        </w:rPr>
         <w:t>HEI2015C10_SODIUM</w:t>
       </w:r>
       <w:r>
-        <w:t xml:space="preserve"> maior, ou seja</w:t>
-      </w:r>
-      <w:r>
-        <w:t xml:space="preserve">, </w:t>
-      </w:r>
-      <w:r>
+        <w:rPr>
+          <w:rFonts w:cstheme="minorHAnsi"/>
+          <w:color w:val="FF0000"/>
+          <w:sz w:val="24"/>
+          <w:szCs w:val="24"/>
+        </w:rPr>
+        <w:t xml:space="preserve"> </w:t>
+      </w:r>
+      <w:r>
+        <w:rPr>
+          <w:rFonts w:cstheme="minorHAnsi"/>
+          <w:sz w:val="24"/>
+          <w:szCs w:val="24"/>
+        </w:rPr>
+        <w:t xml:space="preserve">maior, ou seja, </w:t>
+      </w:r>
+      <w:r>
+        <w:rPr>
+          <w:rFonts w:cstheme="minorHAnsi"/>
+          <w:sz w:val="24"/>
+          <w:szCs w:val="24"/>
+        </w:rPr>
         <w:t>baixo</w:t>
       </w:r>
       <w:r>
+        <w:rPr>
+          <w:rFonts w:cstheme="minorHAnsi"/>
+          <w:sz w:val="24"/>
+          <w:szCs w:val="24"/>
+        </w:rPr>
         <w:t xml:space="preserve"> consumo de sódio</w:t>
       </w:r>
     </w:p>
@@ -188,37 +271,70 @@
         </w:numPr>
         <w:spacing w:before="100" w:beforeAutospacing="1" w:after="100" w:afterAutospacing="1" w:line="240" w:lineRule="auto"/>
         <w:rPr>
-          <w:rFonts w:ascii="Times New Roman" w:eastAsia="Times New Roman" w:hAnsi="Times New Roman" w:cs="Times New Roman"/>
-          <w:sz w:val="24"/>
-          <w:szCs w:val="24"/>
-          <w:lang w:eastAsia="pt-BR"/>
-        </w:rPr>
-      </w:pPr>
-      <w:r>
+          <w:rFonts w:eastAsia="Times New Roman" w:cstheme="minorHAnsi"/>
+          <w:sz w:val="24"/>
+          <w:szCs w:val="24"/>
+          <w:lang w:eastAsia="pt-BR"/>
+        </w:rPr>
+      </w:pPr>
+      <w:r>
+        <w:rPr>
+          <w:rFonts w:cstheme="minorHAnsi"/>
+          <w:b/>
+          <w:bCs/>
+          <w:color w:val="FF0000"/>
+          <w:sz w:val="24"/>
+          <w:szCs w:val="24"/>
+        </w:rPr>
         <w:t>HEI2015C13_ADDSUG</w:t>
       </w:r>
       <w:r>
+        <w:rPr>
+          <w:rFonts w:cstheme="minorHAnsi"/>
+          <w:color w:val="FF0000"/>
+          <w:sz w:val="24"/>
+          <w:szCs w:val="24"/>
+        </w:rPr>
         <w:t xml:space="preserve"> </w:t>
       </w:r>
       <w:r>
+        <w:rPr>
+          <w:rFonts w:cstheme="minorHAnsi"/>
+          <w:sz w:val="24"/>
+          <w:szCs w:val="24"/>
+        </w:rPr>
         <w:t>menor</w:t>
       </w:r>
       <w:r>
-        <w:t>,</w:t>
-      </w:r>
-      <w:r>
-        <w:t xml:space="preserve"> ou s</w:t>
-      </w:r>
-      <w:r>
-        <w:t xml:space="preserve">eja, </w:t>
-      </w:r>
-      <w:r>
+        <w:rPr>
+          <w:rFonts w:cstheme="minorHAnsi"/>
+          <w:sz w:val="24"/>
+          <w:szCs w:val="24"/>
+        </w:rPr>
+        <w:t xml:space="preserve">, ou seja, </w:t>
+      </w:r>
+      <w:r>
+        <w:rPr>
+          <w:rFonts w:cstheme="minorHAnsi"/>
+          <w:sz w:val="24"/>
+          <w:szCs w:val="24"/>
+        </w:rPr>
         <w:t>alto</w:t>
       </w:r>
       <w:r>
+        <w:rPr>
+          <w:rFonts w:cstheme="minorHAnsi"/>
+          <w:sz w:val="24"/>
+          <w:szCs w:val="24"/>
+        </w:rPr>
         <w:t xml:space="preserve"> consumo de </w:t>
       </w:r>
       <w:r>
+        <w:rPr>
+          <w:rFonts w:cstheme="minorHAnsi"/>
+          <w:sz w:val="24"/>
+          <w:szCs w:val="24"/>
+        </w:rPr>
         <w:t>açúcar</w:t>
       </w:r>
     </w:p>
@@ -231,40 +347,70 @@
         </w:numPr>
         <w:spacing w:before="100" w:beforeAutospacing="1" w:after="100" w:afterAutospacing="1" w:line="240" w:lineRule="auto"/>
         <w:rPr>
-          <w:rFonts w:ascii="Times New Roman" w:eastAsia="Times New Roman" w:hAnsi="Times New Roman" w:cs="Times New Roman"/>
-          <w:sz w:val="24"/>
-          <w:szCs w:val="24"/>
-          <w:lang w:eastAsia="pt-BR"/>
-        </w:rPr>
-      </w:pPr>
-      <w:r>
+          <w:rFonts w:eastAsia="Times New Roman" w:cstheme="minorHAnsi"/>
+          <w:sz w:val="24"/>
+          <w:szCs w:val="24"/>
+          <w:lang w:eastAsia="pt-BR"/>
+        </w:rPr>
+      </w:pPr>
+      <w:r>
+        <w:rPr>
+          <w:rFonts w:cstheme="minorHAnsi"/>
+          <w:b/>
+          <w:bCs/>
+          <w:color w:val="FF0000"/>
+          <w:sz w:val="24"/>
+          <w:szCs w:val="24"/>
+        </w:rPr>
         <w:t>HEI2015C3_TOTALFRUIT</w:t>
       </w:r>
       <w:r>
+        <w:rPr>
+          <w:rFonts w:cstheme="minorHAnsi"/>
+          <w:color w:val="FF0000"/>
+          <w:sz w:val="24"/>
+          <w:szCs w:val="24"/>
+        </w:rPr>
         <w:t xml:space="preserve"> </w:t>
       </w:r>
       <w:r>
-        <w:t>menor</w:t>
-      </w:r>
-      <w:r>
-        <w:t>,</w:t>
-      </w:r>
-      <w:r>
-        <w:t xml:space="preserve"> ou s</w:t>
-      </w:r>
-      <w:r>
-        <w:t xml:space="preserve">eja, </w:t>
-      </w:r>
-      <w:r>
+        <w:rPr>
+          <w:rFonts w:cstheme="minorHAnsi"/>
+          <w:sz w:val="24"/>
+          <w:szCs w:val="24"/>
+        </w:rPr>
+        <w:t xml:space="preserve">menor, ou seja, </w:t>
+      </w:r>
+      <w:r>
+        <w:rPr>
+          <w:rFonts w:cstheme="minorHAnsi"/>
+          <w:sz w:val="24"/>
+          <w:szCs w:val="24"/>
+        </w:rPr>
         <w:t xml:space="preserve">baixo </w:t>
       </w:r>
       <w:r>
+        <w:rPr>
+          <w:rFonts w:cstheme="minorHAnsi"/>
+          <w:sz w:val="24"/>
+          <w:szCs w:val="24"/>
+        </w:rPr>
         <w:t xml:space="preserve">consumo de </w:t>
       </w:r>
       <w:r>
+        <w:rPr>
+          <w:rFonts w:cstheme="minorHAnsi"/>
+          <w:sz w:val="24"/>
+          <w:szCs w:val="24"/>
+        </w:rPr>
         <w:t>frutas</w:t>
       </w:r>
       <w:r>
+        <w:rPr>
+          <w:rFonts w:cstheme="minorHAnsi"/>
+          <w:sz w:val="24"/>
+          <w:szCs w:val="24"/>
+        </w:rPr>
         <w:t xml:space="preserve"> e sucos de frutas</w:t>
       </w:r>
     </w:p>
@@ -277,37 +423,62 @@
         </w:numPr>
         <w:spacing w:before="100" w:beforeAutospacing="1" w:after="100" w:afterAutospacing="1" w:line="240" w:lineRule="auto"/>
         <w:rPr>
-          <w:rFonts w:ascii="Times New Roman" w:eastAsia="Times New Roman" w:hAnsi="Times New Roman" w:cs="Times New Roman"/>
-          <w:sz w:val="24"/>
-          <w:szCs w:val="24"/>
-          <w:lang w:eastAsia="pt-BR"/>
-        </w:rPr>
-      </w:pPr>
-      <w:r>
+          <w:rFonts w:eastAsia="Times New Roman" w:cstheme="minorHAnsi"/>
+          <w:sz w:val="24"/>
+          <w:szCs w:val="24"/>
+          <w:lang w:eastAsia="pt-BR"/>
+        </w:rPr>
+      </w:pPr>
+      <w:r>
+        <w:rPr>
+          <w:rFonts w:cstheme="minorHAnsi"/>
+          <w:b/>
+          <w:bCs/>
+          <w:color w:val="FF0000"/>
+          <w:sz w:val="24"/>
+          <w:szCs w:val="24"/>
+        </w:rPr>
         <w:t>HEI2015C1_TOTALVEG</w:t>
       </w:r>
       <w:r>
+        <w:rPr>
+          <w:rFonts w:cstheme="minorHAnsi"/>
+          <w:color w:val="FF0000"/>
+          <w:sz w:val="24"/>
+          <w:szCs w:val="24"/>
+        </w:rPr>
         <w:t xml:space="preserve"> </w:t>
       </w:r>
       <w:r>
-        <w:t>menor</w:t>
-      </w:r>
-      <w:r>
-        <w:t>,</w:t>
-      </w:r>
-      <w:r>
-        <w:t xml:space="preserve"> ou s</w:t>
-      </w:r>
-      <w:r>
-        <w:t xml:space="preserve">eja, </w:t>
-      </w:r>
-      <w:r>
+        <w:rPr>
+          <w:rFonts w:cstheme="minorHAnsi"/>
+          <w:sz w:val="24"/>
+          <w:szCs w:val="24"/>
+        </w:rPr>
+        <w:t xml:space="preserve">menor, ou seja, </w:t>
+      </w:r>
+      <w:r>
+        <w:rPr>
+          <w:rFonts w:cstheme="minorHAnsi"/>
+          <w:sz w:val="24"/>
+          <w:szCs w:val="24"/>
+        </w:rPr>
         <w:t xml:space="preserve">baixo </w:t>
       </w:r>
       <w:r>
+        <w:rPr>
+          <w:rFonts w:cstheme="minorHAnsi"/>
+          <w:sz w:val="24"/>
+          <w:szCs w:val="24"/>
+        </w:rPr>
         <w:t xml:space="preserve">consumo de </w:t>
       </w:r>
       <w:r>
+        <w:rPr>
+          <w:rFonts w:cstheme="minorHAnsi"/>
+          <w:sz w:val="24"/>
+          <w:szCs w:val="24"/>
+        </w:rPr>
         <w:t>vegetais</w:t>
       </w:r>
     </w:p>
@@ -320,31 +491,46 @@
         </w:numPr>
         <w:spacing w:before="100" w:beforeAutospacing="1" w:after="100" w:afterAutospacing="1" w:line="240" w:lineRule="auto"/>
         <w:rPr>
-          <w:rFonts w:ascii="Times New Roman" w:eastAsia="Times New Roman" w:hAnsi="Times New Roman" w:cs="Times New Roman"/>
-          <w:sz w:val="24"/>
-          <w:szCs w:val="24"/>
-          <w:lang w:eastAsia="pt-BR"/>
-        </w:rPr>
-      </w:pPr>
-      <w:r>
+          <w:rFonts w:eastAsia="Times New Roman" w:cstheme="minorHAnsi"/>
+          <w:sz w:val="24"/>
+          <w:szCs w:val="24"/>
+          <w:lang w:eastAsia="pt-BR"/>
+        </w:rPr>
+      </w:pPr>
+      <w:r>
+        <w:rPr>
+          <w:rFonts w:cstheme="minorHAnsi"/>
+          <w:b/>
+          <w:bCs/>
+          <w:color w:val="FF0000"/>
+          <w:sz w:val="24"/>
+          <w:szCs w:val="24"/>
+        </w:rPr>
         <w:t>HEI2015_TOTAL_SCORE</w:t>
       </w:r>
       <w:r>
+        <w:rPr>
+          <w:rFonts w:cstheme="minorHAnsi"/>
+          <w:color w:val="FF0000"/>
+          <w:sz w:val="24"/>
+          <w:szCs w:val="24"/>
+        </w:rPr>
         <w:t xml:space="preserve"> </w:t>
       </w:r>
       <w:r>
-        <w:t>menor</w:t>
-      </w:r>
-      <w:r>
-        <w:t>,</w:t>
-      </w:r>
-      <w:r>
-        <w:t xml:space="preserve"> ou s</w:t>
-      </w:r>
-      <w:r>
-        <w:t xml:space="preserve">eja, </w:t>
-      </w:r>
-      <w:r>
+        <w:rPr>
+          <w:rFonts w:cstheme="minorHAnsi"/>
+          <w:sz w:val="24"/>
+          <w:szCs w:val="24"/>
+        </w:rPr>
+        <w:t xml:space="preserve">menor, ou seja, </w:t>
+      </w:r>
+      <w:r>
+        <w:rPr>
+          <w:rFonts w:cstheme="minorHAnsi"/>
+          <w:sz w:val="24"/>
+          <w:szCs w:val="24"/>
+        </w:rPr>
         <w:t>pontuação de saúde baixa</w:t>
       </w:r>
     </w:p>
@@ -357,28 +543,54 @@
         </w:numPr>
         <w:spacing w:before="100" w:beforeAutospacing="1" w:after="100" w:afterAutospacing="1" w:line="240" w:lineRule="auto"/>
         <w:rPr>
-          <w:rFonts w:ascii="Times New Roman" w:eastAsia="Times New Roman" w:hAnsi="Times New Roman" w:cs="Times New Roman"/>
-          <w:sz w:val="24"/>
-          <w:szCs w:val="24"/>
-          <w:lang w:eastAsia="pt-BR"/>
-        </w:rPr>
-      </w:pPr>
-      <w:r>
+          <w:rFonts w:eastAsia="Times New Roman" w:cstheme="minorHAnsi"/>
+          <w:sz w:val="24"/>
+          <w:szCs w:val="24"/>
+          <w:lang w:eastAsia="pt-BR"/>
+        </w:rPr>
+      </w:pPr>
+      <w:r>
+        <w:rPr>
+          <w:rFonts w:cstheme="minorHAnsi"/>
+          <w:b/>
+          <w:bCs/>
+          <w:color w:val="FF0000"/>
+          <w:sz w:val="24"/>
+          <w:szCs w:val="24"/>
+        </w:rPr>
         <w:t>HEI2015C9_FATTYACID</w:t>
       </w:r>
       <w:r>
-        <w:t xml:space="preserve"> menor</w:t>
-      </w:r>
-      <w:r>
-        <w:t>,</w:t>
-      </w:r>
-      <w:r>
-        <w:t xml:space="preserve"> ou s</w:t>
-      </w:r>
-      <w:r>
-        <w:t xml:space="preserve">eja, baixo consumo de </w:t>
-      </w:r>
-      <w:r>
+        <w:rPr>
+          <w:rFonts w:cstheme="minorHAnsi"/>
+          <w:color w:val="FF0000"/>
+          <w:sz w:val="24"/>
+          <w:szCs w:val="24"/>
+        </w:rPr>
+        <w:t xml:space="preserve"> </w:t>
+      </w:r>
+      <w:r>
+        <w:rPr>
+          <w:rFonts w:cstheme="minorHAnsi"/>
+          <w:sz w:val="24"/>
+          <w:szCs w:val="24"/>
+        </w:rPr>
+        <w:t>menor</w:t>
+      </w:r>
+      <w:r>
+        <w:rPr>
+          <w:rFonts w:cstheme="minorHAnsi"/>
+          <w:sz w:val="24"/>
+          <w:szCs w:val="24"/>
+        </w:rPr>
+        <w:t xml:space="preserve">, ou seja, baixo consumo de </w:t>
+      </w:r>
+      <w:r>
+        <w:rPr>
+          <w:rFonts w:cstheme="minorHAnsi"/>
+          <w:sz w:val="24"/>
+          <w:szCs w:val="24"/>
+        </w:rPr>
         <w:t>ácido graxo</w:t>
       </w:r>
     </w:p>
@@ -391,37 +603,70 @@
         </w:numPr>
         <w:spacing w:before="100" w:beforeAutospacing="1" w:after="100" w:afterAutospacing="1" w:line="240" w:lineRule="auto"/>
         <w:rPr>
-          <w:rFonts w:ascii="Times New Roman" w:eastAsia="Times New Roman" w:hAnsi="Times New Roman" w:cs="Times New Roman"/>
-          <w:sz w:val="24"/>
-          <w:szCs w:val="24"/>
-          <w:lang w:eastAsia="pt-BR"/>
-        </w:rPr>
-      </w:pPr>
-      <w:r>
+          <w:rFonts w:eastAsia="Times New Roman" w:cstheme="minorHAnsi"/>
+          <w:sz w:val="24"/>
+          <w:szCs w:val="24"/>
+          <w:lang w:eastAsia="pt-BR"/>
+        </w:rPr>
+      </w:pPr>
+      <w:r>
+        <w:rPr>
+          <w:rFonts w:cstheme="minorHAnsi"/>
+          <w:b/>
+          <w:bCs/>
+          <w:color w:val="FF0000"/>
+          <w:sz w:val="24"/>
+          <w:szCs w:val="24"/>
+        </w:rPr>
         <w:t>HEI2015C12_SFAT</w:t>
       </w:r>
       <w:r>
+        <w:rPr>
+          <w:rFonts w:cstheme="minorHAnsi"/>
+          <w:color w:val="FF0000"/>
+          <w:sz w:val="24"/>
+          <w:szCs w:val="24"/>
+        </w:rPr>
         <w:t xml:space="preserve"> </w:t>
       </w:r>
       <w:r>
+        <w:rPr>
+          <w:rFonts w:cstheme="minorHAnsi"/>
+          <w:sz w:val="24"/>
+          <w:szCs w:val="24"/>
+        </w:rPr>
         <w:t>menor</w:t>
       </w:r>
       <w:r>
-        <w:t>,</w:t>
-      </w:r>
-      <w:r>
-        <w:t xml:space="preserve"> ou s</w:t>
-      </w:r>
-      <w:r>
-        <w:t xml:space="preserve">eja, </w:t>
-      </w:r>
-      <w:r>
+        <w:rPr>
+          <w:rFonts w:cstheme="minorHAnsi"/>
+          <w:sz w:val="24"/>
+          <w:szCs w:val="24"/>
+        </w:rPr>
+        <w:t xml:space="preserve">, ou seja, </w:t>
+      </w:r>
+      <w:r>
+        <w:rPr>
+          <w:rFonts w:cstheme="minorHAnsi"/>
+          <w:sz w:val="24"/>
+          <w:szCs w:val="24"/>
+        </w:rPr>
         <w:t>alto</w:t>
       </w:r>
       <w:r>
+        <w:rPr>
+          <w:rFonts w:cstheme="minorHAnsi"/>
+          <w:sz w:val="24"/>
+          <w:szCs w:val="24"/>
+        </w:rPr>
         <w:t xml:space="preserve"> consumo de </w:t>
       </w:r>
       <w:r>
+        <w:rPr>
+          <w:rFonts w:cstheme="minorHAnsi"/>
+          <w:sz w:val="24"/>
+          <w:szCs w:val="24"/>
+        </w:rPr>
         <w:t>gordura saturada.</w:t>
       </w:r>
     </w:p>
@@ -430,26 +675,26 @@
         <w:pStyle w:val="PargrafodaLista"/>
         <w:spacing w:before="100" w:beforeAutospacing="1" w:after="100" w:afterAutospacing="1" w:line="240" w:lineRule="auto"/>
         <w:rPr>
-          <w:rFonts w:ascii="Times New Roman" w:eastAsia="Times New Roman" w:hAnsi="Times New Roman" w:cs="Times New Roman"/>
-          <w:sz w:val="24"/>
-          <w:szCs w:val="24"/>
-          <w:lang w:eastAsia="pt-BR"/>
-        </w:rPr>
-      </w:pPr>
-    </w:p>
-    <w:p>
-      <w:pPr>
-        <w:spacing w:before="100" w:beforeAutospacing="1" w:after="100" w:afterAutospacing="1" w:line="240" w:lineRule="auto"/>
-        <w:rPr>
-          <w:rFonts w:ascii="Times New Roman" w:eastAsia="Times New Roman" w:hAnsi="Times New Roman" w:cs="Times New Roman"/>
-          <w:sz w:val="24"/>
-          <w:szCs w:val="24"/>
-          <w:lang w:eastAsia="pt-BR"/>
-        </w:rPr>
-      </w:pPr>
-      <w:r>
-        <w:rPr>
-          <w:rFonts w:ascii="Times New Roman" w:eastAsia="Times New Roman" w:hAnsi="Times New Roman" w:cs="Times New Roman"/>
+          <w:rFonts w:eastAsia="Times New Roman" w:cstheme="minorHAnsi"/>
+          <w:sz w:val="24"/>
+          <w:szCs w:val="24"/>
+          <w:lang w:eastAsia="pt-BR"/>
+        </w:rPr>
+      </w:pPr>
+    </w:p>
+    <w:p>
+      <w:pPr>
+        <w:spacing w:before="100" w:beforeAutospacing="1" w:after="100" w:afterAutospacing="1" w:line="240" w:lineRule="auto"/>
+        <w:rPr>
+          <w:rFonts w:eastAsia="Times New Roman" w:cstheme="minorHAnsi"/>
+          <w:sz w:val="24"/>
+          <w:szCs w:val="24"/>
+          <w:lang w:eastAsia="pt-BR"/>
+        </w:rPr>
+      </w:pPr>
+      <w:r>
+        <w:rPr>
+          <w:rFonts w:eastAsia="Times New Roman" w:cstheme="minorHAnsi"/>
           <w:sz w:val="24"/>
           <w:szCs w:val="24"/>
           <w:lang w:eastAsia="pt-BR"/>
@@ -466,26 +711,44 @@
         </w:numPr>
         <w:spacing w:before="100" w:beforeAutospacing="1" w:after="100" w:afterAutospacing="1" w:line="240" w:lineRule="auto"/>
         <w:rPr>
-          <w:rFonts w:ascii="Times New Roman" w:eastAsia="Times New Roman" w:hAnsi="Times New Roman" w:cs="Times New Roman"/>
-          <w:sz w:val="24"/>
-          <w:szCs w:val="24"/>
-          <w:lang w:eastAsia="pt-BR"/>
-        </w:rPr>
-      </w:pPr>
-      <w:r>
-        <w:rPr>
+          <w:rFonts w:eastAsia="Times New Roman" w:cstheme="minorHAnsi"/>
+          <w:sz w:val="24"/>
+          <w:szCs w:val="24"/>
+          <w:lang w:eastAsia="pt-BR"/>
+        </w:rPr>
+      </w:pPr>
+      <w:r>
+        <w:rPr>
+          <w:rFonts w:cstheme="minorHAnsi"/>
+          <w:b/>
+          <w:bCs/>
+          <w:color w:val="FF0000"/>
+          <w:sz w:val="24"/>
+          <w:szCs w:val="24"/>
           <w:lang w:val="en-US"/>
         </w:rPr>
         <w:t>RIAGENDR</w:t>
       </w:r>
       <w:r>
         <w:rPr>
-          <w:rFonts w:ascii="Times New Roman" w:eastAsia="Times New Roman" w:hAnsi="Times New Roman" w:cs="Times New Roman"/>
-          <w:sz w:val="24"/>
-          <w:szCs w:val="24"/>
-          <w:lang w:eastAsia="pt-BR"/>
-        </w:rPr>
-        <w:t xml:space="preserve"> = 2 (Feminino)</w:t>
+          <w:rFonts w:eastAsia="Times New Roman" w:cstheme="minorHAnsi"/>
+          <w:b/>
+          <w:bCs/>
+          <w:color w:val="FF0000"/>
+          <w:sz w:val="24"/>
+          <w:szCs w:val="24"/>
+          <w:lang w:eastAsia="pt-BR"/>
+        </w:rPr>
+        <w:t xml:space="preserve"> </w:t>
+      </w:r>
+      <w:r>
+        <w:rPr>
+          <w:rFonts w:eastAsia="Times New Roman" w:cstheme="minorHAnsi"/>
+          <w:sz w:val="24"/>
+          <w:szCs w:val="24"/>
+          <w:lang w:eastAsia="pt-BR"/>
+        </w:rPr>
+        <w:t>= 2 (Feminino)</w:t>
       </w:r>
     </w:p>
     <w:p>
@@ -497,18 +760,26 @@
         </w:numPr>
         <w:spacing w:before="100" w:beforeAutospacing="1" w:after="100" w:afterAutospacing="1" w:line="240" w:lineRule="auto"/>
         <w:rPr>
-          <w:rFonts w:ascii="Times New Roman" w:eastAsia="Times New Roman" w:hAnsi="Times New Roman" w:cs="Times New Roman"/>
-          <w:sz w:val="24"/>
-          <w:szCs w:val="24"/>
-          <w:lang w:eastAsia="pt-BR"/>
-        </w:rPr>
-      </w:pPr>
-      <w:r>
+          <w:rFonts w:eastAsia="Times New Roman" w:cstheme="minorHAnsi"/>
+          <w:sz w:val="24"/>
+          <w:szCs w:val="24"/>
+          <w:lang w:eastAsia="pt-BR"/>
+        </w:rPr>
+      </w:pPr>
+      <w:r>
+        <w:rPr>
+          <w:rFonts w:cstheme="minorHAnsi"/>
+          <w:b/>
+          <w:bCs/>
+          <w:color w:val="FF0000"/>
+          <w:sz w:val="24"/>
+          <w:szCs w:val="24"/>
+        </w:rPr>
         <w:t>ADHERENCE</w:t>
       </w:r>
       <w:r>
         <w:rPr>
-          <w:rFonts w:ascii="Times New Roman" w:eastAsia="Times New Roman" w:hAnsi="Times New Roman" w:cs="Times New Roman"/>
+          <w:rFonts w:eastAsia="Times New Roman" w:cstheme="minorHAnsi"/>
           <w:sz w:val="24"/>
           <w:szCs w:val="24"/>
           <w:lang w:eastAsia="pt-BR"/>
@@ -517,7 +788,7 @@
       </w:r>
       <w:r>
         <w:rPr>
-          <w:rFonts w:ascii="Times New Roman" w:eastAsia="Times New Roman" w:hAnsi="Times New Roman" w:cs="Times New Roman"/>
+          <w:rFonts w:eastAsia="Times New Roman" w:cstheme="minorHAnsi"/>
           <w:sz w:val="24"/>
           <w:szCs w:val="24"/>
           <w:lang w:eastAsia="pt-BR"/>
@@ -526,7 +797,7 @@
       </w:r>
       <w:r>
         <w:rPr>
-          <w:rFonts w:ascii="Times New Roman" w:eastAsia="Times New Roman" w:hAnsi="Times New Roman" w:cs="Times New Roman"/>
+          <w:rFonts w:eastAsia="Times New Roman" w:cstheme="minorHAnsi"/>
           <w:sz w:val="24"/>
           <w:szCs w:val="24"/>
           <w:lang w:eastAsia="pt-BR"/>
@@ -535,7 +806,7 @@
       </w:r>
       <w:r>
         <w:rPr>
-          <w:rFonts w:ascii="Times New Roman" w:eastAsia="Times New Roman" w:hAnsi="Times New Roman" w:cs="Times New Roman"/>
+          <w:rFonts w:eastAsia="Times New Roman" w:cstheme="minorHAnsi"/>
           <w:sz w:val="24"/>
           <w:szCs w:val="24"/>
           <w:lang w:eastAsia="pt-BR"/>
@@ -544,7 +815,7 @@
       </w:r>
       <w:r>
         <w:rPr>
-          <w:rFonts w:ascii="Times New Roman" w:eastAsia="Times New Roman" w:hAnsi="Times New Roman" w:cs="Times New Roman"/>
+          <w:rFonts w:eastAsia="Times New Roman" w:cstheme="minorHAnsi"/>
           <w:sz w:val="24"/>
           <w:szCs w:val="24"/>
           <w:lang w:eastAsia="pt-BR"/>
@@ -561,31 +832,62 @@
         </w:numPr>
         <w:spacing w:before="100" w:beforeAutospacing="1" w:after="100" w:afterAutospacing="1" w:line="240" w:lineRule="auto"/>
         <w:rPr>
-          <w:rFonts w:ascii="Times New Roman" w:eastAsia="Times New Roman" w:hAnsi="Times New Roman" w:cs="Times New Roman"/>
-          <w:sz w:val="24"/>
-          <w:szCs w:val="24"/>
-          <w:lang w:eastAsia="pt-BR"/>
-        </w:rPr>
-      </w:pPr>
-      <w:r>
-        <w:t xml:space="preserve">HEI2015C7_TOTPROT </w:t>
-      </w:r>
-      <w:r>
+          <w:rFonts w:eastAsia="Times New Roman" w:cstheme="minorHAnsi"/>
+          <w:sz w:val="24"/>
+          <w:szCs w:val="24"/>
+          <w:lang w:eastAsia="pt-BR"/>
+        </w:rPr>
+      </w:pPr>
+      <w:r>
+        <w:rPr>
+          <w:rFonts w:cstheme="minorHAnsi"/>
+          <w:b/>
+          <w:bCs/>
+          <w:color w:val="FF0000"/>
+          <w:sz w:val="24"/>
+          <w:szCs w:val="24"/>
+        </w:rPr>
+        <w:t>HEI2015C7_TOTPROT</w:t>
+      </w:r>
+      <w:r>
+        <w:rPr>
+          <w:rFonts w:cstheme="minorHAnsi"/>
+          <w:color w:val="FF0000"/>
+          <w:sz w:val="24"/>
+          <w:szCs w:val="24"/>
+        </w:rPr>
+        <w:t xml:space="preserve"> </w:t>
+      </w:r>
+      <w:r>
+        <w:rPr>
+          <w:rFonts w:cstheme="minorHAnsi"/>
+          <w:sz w:val="24"/>
+          <w:szCs w:val="24"/>
+        </w:rPr>
         <w:t>maior</w:t>
       </w:r>
       <w:r>
-        <w:t>,</w:t>
-      </w:r>
-      <w:r>
-        <w:t xml:space="preserve"> ou s</w:t>
-      </w:r>
-      <w:r>
-        <w:t xml:space="preserve">eja, </w:t>
-      </w:r>
-      <w:r>
+        <w:rPr>
+          <w:rFonts w:cstheme="minorHAnsi"/>
+          <w:sz w:val="24"/>
+          <w:szCs w:val="24"/>
+        </w:rPr>
+        <w:t xml:space="preserve">, ou seja, </w:t>
+      </w:r>
+      <w:r>
+        <w:rPr>
+          <w:rFonts w:cstheme="minorHAnsi"/>
+          <w:sz w:val="24"/>
+          <w:szCs w:val="24"/>
+        </w:rPr>
         <w:t xml:space="preserve">alto </w:t>
       </w:r>
       <w:r>
+        <w:rPr>
+          <w:rFonts w:cstheme="minorHAnsi"/>
+          <w:sz w:val="24"/>
+          <w:szCs w:val="24"/>
+        </w:rPr>
         <w:t>consumo de proteínas</w:t>
       </w:r>
     </w:p>
@@ -598,17 +900,39 @@
         </w:numPr>
         <w:spacing w:before="100" w:beforeAutospacing="1" w:after="100" w:afterAutospacing="1" w:line="240" w:lineRule="auto"/>
         <w:rPr>
-          <w:rFonts w:ascii="Times New Roman" w:eastAsia="Times New Roman" w:hAnsi="Times New Roman" w:cs="Times New Roman"/>
-          <w:sz w:val="24"/>
-          <w:szCs w:val="24"/>
-          <w:lang w:eastAsia="pt-BR"/>
-        </w:rPr>
-      </w:pPr>
-      <w:r>
-        <w:t>HEI2015C10_SODIUM maior, ou seja</w:t>
-      </w:r>
-      <w:r>
-        <w:t>, baixo consumo de sódio</w:t>
+          <w:rFonts w:eastAsia="Times New Roman" w:cstheme="minorHAnsi"/>
+          <w:sz w:val="24"/>
+          <w:szCs w:val="24"/>
+          <w:lang w:eastAsia="pt-BR"/>
+        </w:rPr>
+      </w:pPr>
+      <w:r>
+        <w:rPr>
+          <w:rFonts w:cstheme="minorHAnsi"/>
+          <w:b/>
+          <w:bCs/>
+          <w:color w:val="FF0000"/>
+          <w:sz w:val="24"/>
+          <w:szCs w:val="24"/>
+        </w:rPr>
+        <w:t>HEI2015C10_SODIUM</w:t>
+      </w:r>
+      <w:r>
+        <w:rPr>
+          <w:rFonts w:cstheme="minorHAnsi"/>
+          <w:color w:val="FF0000"/>
+          <w:sz w:val="24"/>
+          <w:szCs w:val="24"/>
+        </w:rPr>
+        <w:t xml:space="preserve"> </w:t>
+      </w:r>
+      <w:r>
+        <w:rPr>
+          <w:rFonts w:cstheme="minorHAnsi"/>
+          <w:sz w:val="24"/>
+          <w:szCs w:val="24"/>
+        </w:rPr>
+        <w:t>maior, ou seja, baixo consumo de sódio</w:t>
       </w:r>
     </w:p>
     <w:p>
@@ -620,34 +944,62 @@
         </w:numPr>
         <w:spacing w:before="100" w:beforeAutospacing="1" w:after="100" w:afterAutospacing="1" w:line="240" w:lineRule="auto"/>
         <w:rPr>
-          <w:rFonts w:ascii="Times New Roman" w:eastAsia="Times New Roman" w:hAnsi="Times New Roman" w:cs="Times New Roman"/>
-          <w:sz w:val="24"/>
-          <w:szCs w:val="24"/>
-          <w:lang w:eastAsia="pt-BR"/>
-        </w:rPr>
-      </w:pPr>
-      <w:r>
+          <w:rFonts w:eastAsia="Times New Roman" w:cstheme="minorHAnsi"/>
+          <w:sz w:val="24"/>
+          <w:szCs w:val="24"/>
+          <w:lang w:eastAsia="pt-BR"/>
+        </w:rPr>
+      </w:pPr>
+      <w:r>
+        <w:rPr>
+          <w:rFonts w:cstheme="minorHAnsi"/>
+          <w:b/>
+          <w:bCs/>
+          <w:color w:val="FF0000"/>
+          <w:sz w:val="24"/>
+          <w:szCs w:val="24"/>
+        </w:rPr>
         <w:t>HEI2015C13_ADDSUG</w:t>
       </w:r>
       <w:r>
+        <w:rPr>
+          <w:rFonts w:cstheme="minorHAnsi"/>
+          <w:color w:val="FF0000"/>
+          <w:sz w:val="24"/>
+          <w:szCs w:val="24"/>
+        </w:rPr>
         <w:t xml:space="preserve"> </w:t>
       </w:r>
       <w:r>
+        <w:rPr>
+          <w:rFonts w:cstheme="minorHAnsi"/>
+          <w:sz w:val="24"/>
+          <w:szCs w:val="24"/>
+        </w:rPr>
         <w:t>maior</w:t>
       </w:r>
       <w:r>
-        <w:t>,</w:t>
-      </w:r>
-      <w:r>
-        <w:t xml:space="preserve"> ou s</w:t>
-      </w:r>
-      <w:r>
-        <w:t xml:space="preserve">eja, </w:t>
-      </w:r>
-      <w:r>
+        <w:rPr>
+          <w:rFonts w:cstheme="minorHAnsi"/>
+          <w:sz w:val="24"/>
+          <w:szCs w:val="24"/>
+        </w:rPr>
+        <w:t xml:space="preserve">, ou seja, </w:t>
+      </w:r>
+      <w:r>
+        <w:rPr>
+          <w:rFonts w:cstheme="minorHAnsi"/>
+          <w:sz w:val="24"/>
+          <w:szCs w:val="24"/>
+        </w:rPr>
         <w:t xml:space="preserve">baixo </w:t>
       </w:r>
       <w:r>
+        <w:rPr>
+          <w:rFonts w:cstheme="minorHAnsi"/>
+          <w:sz w:val="24"/>
+          <w:szCs w:val="24"/>
+        </w:rPr>
         <w:t>consumo de açúcar</w:t>
       </w:r>
     </w:p>
@@ -660,34 +1012,62 @@
         </w:numPr>
         <w:spacing w:before="100" w:beforeAutospacing="1" w:after="100" w:afterAutospacing="1" w:line="240" w:lineRule="auto"/>
         <w:rPr>
-          <w:rFonts w:ascii="Times New Roman" w:eastAsia="Times New Roman" w:hAnsi="Times New Roman" w:cs="Times New Roman"/>
-          <w:sz w:val="24"/>
-          <w:szCs w:val="24"/>
-          <w:lang w:eastAsia="pt-BR"/>
-        </w:rPr>
-      </w:pPr>
-      <w:r>
+          <w:rFonts w:eastAsia="Times New Roman" w:cstheme="minorHAnsi"/>
+          <w:sz w:val="24"/>
+          <w:szCs w:val="24"/>
+          <w:lang w:eastAsia="pt-BR"/>
+        </w:rPr>
+      </w:pPr>
+      <w:r>
+        <w:rPr>
+          <w:rFonts w:cstheme="minorHAnsi"/>
+          <w:b/>
+          <w:bCs/>
+          <w:color w:val="FF0000"/>
+          <w:sz w:val="24"/>
+          <w:szCs w:val="24"/>
+        </w:rPr>
         <w:t>HEI2015C3_TOTALFRUIT</w:t>
       </w:r>
       <w:r>
+        <w:rPr>
+          <w:rFonts w:cstheme="minorHAnsi"/>
+          <w:color w:val="FF0000"/>
+          <w:sz w:val="24"/>
+          <w:szCs w:val="24"/>
+        </w:rPr>
         <w:t xml:space="preserve"> </w:t>
       </w:r>
       <w:r>
+        <w:rPr>
+          <w:rFonts w:cstheme="minorHAnsi"/>
+          <w:sz w:val="24"/>
+          <w:szCs w:val="24"/>
+        </w:rPr>
         <w:t>maior</w:t>
       </w:r>
       <w:r>
-        <w:t>,</w:t>
-      </w:r>
-      <w:r>
-        <w:t xml:space="preserve"> ou s</w:t>
-      </w:r>
-      <w:r>
-        <w:t xml:space="preserve">eja, </w:t>
-      </w:r>
-      <w:r>
+        <w:rPr>
+          <w:rFonts w:cstheme="minorHAnsi"/>
+          <w:sz w:val="24"/>
+          <w:szCs w:val="24"/>
+        </w:rPr>
+        <w:t xml:space="preserve">, ou seja, </w:t>
+      </w:r>
+      <w:r>
+        <w:rPr>
+          <w:rFonts w:cstheme="minorHAnsi"/>
+          <w:sz w:val="24"/>
+          <w:szCs w:val="24"/>
+        </w:rPr>
         <w:t xml:space="preserve">alto </w:t>
       </w:r>
       <w:r>
+        <w:rPr>
+          <w:rFonts w:cstheme="minorHAnsi"/>
+          <w:sz w:val="24"/>
+          <w:szCs w:val="24"/>
+        </w:rPr>
         <w:t>consumo de frutas e sucos de frutas</w:t>
       </w:r>
     </w:p>
@@ -700,34 +1080,62 @@
         </w:numPr>
         <w:spacing w:before="100" w:beforeAutospacing="1" w:after="100" w:afterAutospacing="1" w:line="240" w:lineRule="auto"/>
         <w:rPr>
-          <w:rFonts w:ascii="Times New Roman" w:eastAsia="Times New Roman" w:hAnsi="Times New Roman" w:cs="Times New Roman"/>
-          <w:sz w:val="24"/>
-          <w:szCs w:val="24"/>
-          <w:lang w:eastAsia="pt-BR"/>
-        </w:rPr>
-      </w:pPr>
-      <w:r>
+          <w:rFonts w:eastAsia="Times New Roman" w:cstheme="minorHAnsi"/>
+          <w:sz w:val="24"/>
+          <w:szCs w:val="24"/>
+          <w:lang w:eastAsia="pt-BR"/>
+        </w:rPr>
+      </w:pPr>
+      <w:r>
+        <w:rPr>
+          <w:rFonts w:cstheme="minorHAnsi"/>
+          <w:b/>
+          <w:bCs/>
+          <w:color w:val="FF0000"/>
+          <w:sz w:val="24"/>
+          <w:szCs w:val="24"/>
+        </w:rPr>
         <w:t>HEI2015C1_TOTALVEG</w:t>
       </w:r>
       <w:r>
+        <w:rPr>
+          <w:rFonts w:cstheme="minorHAnsi"/>
+          <w:color w:val="FF0000"/>
+          <w:sz w:val="24"/>
+          <w:szCs w:val="24"/>
+        </w:rPr>
         <w:t xml:space="preserve"> </w:t>
       </w:r>
       <w:r>
+        <w:rPr>
+          <w:rFonts w:cstheme="minorHAnsi"/>
+          <w:sz w:val="24"/>
+          <w:szCs w:val="24"/>
+        </w:rPr>
         <w:t>maior</w:t>
       </w:r>
       <w:r>
-        <w:t>,</w:t>
-      </w:r>
-      <w:r>
-        <w:t xml:space="preserve"> ou s</w:t>
-      </w:r>
-      <w:r>
-        <w:t xml:space="preserve">eja, </w:t>
-      </w:r>
-      <w:r>
+        <w:rPr>
+          <w:rFonts w:cstheme="minorHAnsi"/>
+          <w:sz w:val="24"/>
+          <w:szCs w:val="24"/>
+        </w:rPr>
+        <w:t xml:space="preserve">, ou seja, </w:t>
+      </w:r>
+      <w:r>
+        <w:rPr>
+          <w:rFonts w:cstheme="minorHAnsi"/>
+          <w:sz w:val="24"/>
+          <w:szCs w:val="24"/>
+        </w:rPr>
         <w:t>alto</w:t>
       </w:r>
       <w:r>
+        <w:rPr>
+          <w:rFonts w:cstheme="minorHAnsi"/>
+          <w:sz w:val="24"/>
+          <w:szCs w:val="24"/>
+        </w:rPr>
         <w:t xml:space="preserve"> consumo de vegetais</w:t>
       </w:r>
     </w:p>
@@ -740,28 +1148,46 @@
         </w:numPr>
         <w:spacing w:before="100" w:beforeAutospacing="1" w:after="100" w:afterAutospacing="1" w:line="240" w:lineRule="auto"/>
         <w:rPr>
-          <w:rFonts w:ascii="Times New Roman" w:eastAsia="Times New Roman" w:hAnsi="Times New Roman" w:cs="Times New Roman"/>
-          <w:sz w:val="24"/>
-          <w:szCs w:val="24"/>
-          <w:lang w:eastAsia="pt-BR"/>
-        </w:rPr>
-      </w:pPr>
-      <w:r>
+          <w:rFonts w:eastAsia="Times New Roman" w:cstheme="minorHAnsi"/>
+          <w:sz w:val="24"/>
+          <w:szCs w:val="24"/>
+          <w:lang w:eastAsia="pt-BR"/>
+        </w:rPr>
+      </w:pPr>
+      <w:r>
+        <w:rPr>
+          <w:rFonts w:cstheme="minorHAnsi"/>
+          <w:b/>
+          <w:bCs/>
+          <w:color w:val="FF0000"/>
+          <w:sz w:val="24"/>
+          <w:szCs w:val="24"/>
+        </w:rPr>
         <w:t>Phq9</w:t>
       </w:r>
       <w:r>
-        <w:t xml:space="preserve"> menor</w:t>
-      </w:r>
-      <w:r>
-        <w:t>,</w:t>
-      </w:r>
-      <w:r>
-        <w:t xml:space="preserve"> ou s</w:t>
-      </w:r>
-      <w:r>
-        <w:t xml:space="preserve">eja, pontuação de </w:t>
-      </w:r>
-      <w:r>
+        <w:rPr>
+          <w:rFonts w:cstheme="minorHAnsi"/>
+          <w:color w:val="FF0000"/>
+          <w:sz w:val="24"/>
+          <w:szCs w:val="24"/>
+        </w:rPr>
+        <w:t xml:space="preserve"> </w:t>
+      </w:r>
+      <w:r>
+        <w:rPr>
+          <w:rFonts w:cstheme="minorHAnsi"/>
+          <w:sz w:val="24"/>
+          <w:szCs w:val="24"/>
+        </w:rPr>
+        <w:t xml:space="preserve">menor, ou seja, pontuação de </w:t>
+      </w:r>
+      <w:r>
+        <w:rPr>
+          <w:rFonts w:cstheme="minorHAnsi"/>
+          <w:sz w:val="24"/>
+          <w:szCs w:val="24"/>
+        </w:rPr>
         <w:t>sintomas depressivos baixo</w:t>
       </w:r>
     </w:p>
@@ -774,34 +1200,62 @@
         </w:numPr>
         <w:spacing w:before="100" w:beforeAutospacing="1" w:after="100" w:afterAutospacing="1" w:line="240" w:lineRule="auto"/>
         <w:rPr>
-          <w:rFonts w:ascii="Times New Roman" w:eastAsia="Times New Roman" w:hAnsi="Times New Roman" w:cs="Times New Roman"/>
-          <w:sz w:val="24"/>
-          <w:szCs w:val="24"/>
-          <w:lang w:eastAsia="pt-BR"/>
-        </w:rPr>
-      </w:pPr>
-      <w:r>
+          <w:rFonts w:eastAsia="Times New Roman" w:cstheme="minorHAnsi"/>
+          <w:sz w:val="24"/>
+          <w:szCs w:val="24"/>
+          <w:lang w:eastAsia="pt-BR"/>
+        </w:rPr>
+      </w:pPr>
+      <w:r>
+        <w:rPr>
+          <w:rFonts w:cstheme="minorHAnsi"/>
+          <w:b/>
+          <w:bCs/>
+          <w:color w:val="FF0000"/>
+          <w:sz w:val="24"/>
+          <w:szCs w:val="24"/>
+        </w:rPr>
         <w:t>HEI2015C9_FATTYACID</w:t>
       </w:r>
       <w:r>
+        <w:rPr>
+          <w:rFonts w:cstheme="minorHAnsi"/>
+          <w:color w:val="FF0000"/>
+          <w:sz w:val="24"/>
+          <w:szCs w:val="24"/>
+        </w:rPr>
         <w:t xml:space="preserve"> </w:t>
       </w:r>
       <w:r>
+        <w:rPr>
+          <w:rFonts w:cstheme="minorHAnsi"/>
+          <w:sz w:val="24"/>
+          <w:szCs w:val="24"/>
+        </w:rPr>
         <w:t>maior</w:t>
       </w:r>
       <w:r>
-        <w:t>,</w:t>
-      </w:r>
-      <w:r>
-        <w:t xml:space="preserve"> ou s</w:t>
-      </w:r>
-      <w:r>
-        <w:t xml:space="preserve">eja, </w:t>
-      </w:r>
-      <w:r>
+        <w:rPr>
+          <w:rFonts w:cstheme="minorHAnsi"/>
+          <w:sz w:val="24"/>
+          <w:szCs w:val="24"/>
+        </w:rPr>
+        <w:t xml:space="preserve">, ou seja, </w:t>
+      </w:r>
+      <w:r>
+        <w:rPr>
+          <w:rFonts w:cstheme="minorHAnsi"/>
+          <w:sz w:val="24"/>
+          <w:szCs w:val="24"/>
+        </w:rPr>
         <w:t xml:space="preserve">alto </w:t>
       </w:r>
       <w:r>
+        <w:rPr>
+          <w:rFonts w:cstheme="minorHAnsi"/>
+          <w:sz w:val="24"/>
+          <w:szCs w:val="24"/>
+        </w:rPr>
         <w:t>consumo de ácido graxo</w:t>
       </w:r>
     </w:p>
@@ -814,68 +1268,96 @@
         </w:numPr>
         <w:spacing w:before="100" w:beforeAutospacing="1" w:after="100" w:afterAutospacing="1" w:line="240" w:lineRule="auto"/>
         <w:rPr>
-          <w:rFonts w:ascii="Times New Roman" w:eastAsia="Times New Roman" w:hAnsi="Times New Roman" w:cs="Times New Roman"/>
-          <w:sz w:val="24"/>
-          <w:szCs w:val="24"/>
-          <w:lang w:eastAsia="pt-BR"/>
-        </w:rPr>
-      </w:pPr>
-      <w:r>
-        <w:t>HEI2015C12_SFAT</w:t>
-      </w:r>
-      <w:r>
-        <w:t xml:space="preserve"> </w:t>
-      </w:r>
-      <w:r>
-        <w:t>maior</w:t>
-      </w:r>
-      <w:r>
-        <w:t>,</w:t>
-      </w:r>
-      <w:r>
-        <w:t xml:space="preserve"> ou s</w:t>
-      </w:r>
-      <w:r>
-        <w:t xml:space="preserve">eja, </w:t>
-      </w:r>
-      <w:r>
-        <w:t xml:space="preserve">baixo </w:t>
-      </w:r>
-      <w:r>
-        <w:t>consumo de gordura saturada.</w:t>
-      </w:r>
-    </w:p>
-    <w:p>
-      <w:pPr>
-        <w:spacing w:before="100" w:beforeAutospacing="1" w:after="100" w:afterAutospacing="1" w:line="240" w:lineRule="auto"/>
-        <w:rPr>
-          <w:rFonts w:ascii="Times New Roman" w:eastAsia="Times New Roman" w:hAnsi="Times New Roman" w:cs="Times New Roman"/>
-          <w:sz w:val="24"/>
-          <w:szCs w:val="24"/>
-          <w:lang w:eastAsia="pt-BR"/>
-        </w:rPr>
-      </w:pPr>
-    </w:p>
-    <w:p>
-      <w:pPr>
-        <w:spacing w:before="100" w:beforeAutospacing="1" w:after="100" w:afterAutospacing="1" w:line="240" w:lineRule="auto"/>
-        <w:outlineLvl w:val="1"/>
-        <w:rPr>
-          <w:rFonts w:ascii="Times New Roman" w:eastAsia="Times New Roman" w:hAnsi="Times New Roman" w:cs="Times New Roman"/>
+          <w:rFonts w:eastAsia="Times New Roman" w:cstheme="minorHAnsi"/>
+          <w:sz w:val="24"/>
+          <w:szCs w:val="24"/>
+          <w:lang w:eastAsia="pt-BR"/>
+        </w:rPr>
+      </w:pPr>
+      <w:r>
+        <w:rPr>
+          <w:rFonts w:cstheme="minorHAnsi"/>
           <w:b/>
           <w:bCs/>
-          <w:sz w:val="36"/>
-          <w:szCs w:val="36"/>
-          <w:lang w:eastAsia="pt-BR"/>
-        </w:rPr>
-      </w:pPr>
-      <w:r>
-        <w:rPr>
-          <w:rFonts w:ascii="Times New Roman" w:eastAsia="Times New Roman" w:hAnsi="Times New Roman" w:cs="Times New Roman"/>
+          <w:color w:val="FF0000"/>
+          <w:sz w:val="24"/>
+          <w:szCs w:val="24"/>
+        </w:rPr>
+        <w:t>HEI2015C12_SFAT</w:t>
+      </w:r>
+      <w:r>
+        <w:rPr>
+          <w:rFonts w:cstheme="minorHAnsi"/>
+          <w:color w:val="FF0000"/>
+          <w:sz w:val="24"/>
+          <w:szCs w:val="24"/>
+        </w:rPr>
+        <w:t xml:space="preserve"> </w:t>
+      </w:r>
+      <w:r>
+        <w:rPr>
+          <w:rFonts w:cstheme="minorHAnsi"/>
+          <w:sz w:val="24"/>
+          <w:szCs w:val="24"/>
+        </w:rPr>
+        <w:t>maior</w:t>
+      </w:r>
+      <w:r>
+        <w:rPr>
+          <w:rFonts w:cstheme="minorHAnsi"/>
+          <w:sz w:val="24"/>
+          <w:szCs w:val="24"/>
+        </w:rPr>
+        <w:t xml:space="preserve">, ou seja, </w:t>
+      </w:r>
+      <w:r>
+        <w:rPr>
+          <w:rFonts w:cstheme="minorHAnsi"/>
+          <w:sz w:val="24"/>
+          <w:szCs w:val="24"/>
+        </w:rPr>
+        <w:t xml:space="preserve">baixo </w:t>
+      </w:r>
+      <w:r>
+        <w:rPr>
+          <w:rFonts w:cstheme="minorHAnsi"/>
+          <w:sz w:val="24"/>
+          <w:szCs w:val="24"/>
+        </w:rPr>
+        <w:t>consumo de gordura saturada.</w:t>
+      </w:r>
+    </w:p>
+    <w:p>
+      <w:pPr>
+        <w:spacing w:before="100" w:beforeAutospacing="1" w:after="100" w:afterAutospacing="1" w:line="240" w:lineRule="auto"/>
+        <w:rPr>
+          <w:rFonts w:eastAsia="Times New Roman" w:cstheme="minorHAnsi"/>
+          <w:sz w:val="24"/>
+          <w:szCs w:val="24"/>
+          <w:lang w:eastAsia="pt-BR"/>
+        </w:rPr>
+      </w:pPr>
+    </w:p>
+    <w:p>
+      <w:pPr>
+        <w:spacing w:before="100" w:beforeAutospacing="1" w:after="100" w:afterAutospacing="1" w:line="240" w:lineRule="auto"/>
+        <w:outlineLvl w:val="1"/>
+        <w:rPr>
+          <w:rFonts w:eastAsia="Times New Roman" w:cstheme="minorHAnsi"/>
           <w:b/>
           <w:bCs/>
-          <w:sz w:val="36"/>
-          <w:szCs w:val="36"/>
+          <w:sz w:val="24"/>
+          <w:szCs w:val="24"/>
+          <w:lang w:eastAsia="pt-BR"/>
+        </w:rPr>
+      </w:pPr>
+      <w:r>
+        <w:rPr>
+          <w:rFonts w:eastAsia="Times New Roman" w:cstheme="minorHAnsi"/>
+          <w:b/>
+          <w:bCs/>
+          <w:sz w:val="24"/>
+          <w:szCs w:val="24"/>
           <w:lang w:eastAsia="pt-BR"/>
         </w:rPr>
         <w:t>5 - Testes de hipóteses</w:t>
@@ -885,15 +1367,15 @@
       <w:pPr>
         <w:spacing w:before="100" w:beforeAutospacing="1" w:after="100" w:afterAutospacing="1" w:line="240" w:lineRule="auto"/>
         <w:rPr>
-          <w:rFonts w:ascii="Times New Roman" w:eastAsia="Times New Roman" w:hAnsi="Times New Roman" w:cs="Times New Roman"/>
-          <w:sz w:val="24"/>
-          <w:szCs w:val="24"/>
-          <w:lang w:eastAsia="pt-BR"/>
-        </w:rPr>
-      </w:pPr>
-      <w:r>
-        <w:rPr>
-          <w:rFonts w:ascii="Times New Roman" w:eastAsia="Times New Roman" w:hAnsi="Times New Roman" w:cs="Times New Roman"/>
+          <w:rFonts w:eastAsia="Times New Roman" w:cstheme="minorHAnsi"/>
+          <w:sz w:val="24"/>
+          <w:szCs w:val="24"/>
+          <w:lang w:eastAsia="pt-BR"/>
+        </w:rPr>
+      </w:pPr>
+      <w:r>
+        <w:rPr>
+          <w:rFonts w:eastAsia="Times New Roman" w:cstheme="minorHAnsi"/>
           <w:sz w:val="24"/>
           <w:szCs w:val="24"/>
           <w:lang w:eastAsia="pt-BR"/>
@@ -902,7 +1384,7 @@
       </w:r>
       <w:r>
         <w:rPr>
-          <w:rFonts w:ascii="Times New Roman" w:eastAsia="Times New Roman" w:hAnsi="Times New Roman" w:cs="Times New Roman"/>
+          <w:rFonts w:eastAsia="Times New Roman" w:cstheme="minorHAnsi"/>
           <w:sz w:val="24"/>
           <w:szCs w:val="24"/>
           <w:lang w:eastAsia="pt-BR"/>
@@ -914,38 +1396,20 @@
       <w:pPr>
         <w:spacing w:before="100" w:beforeAutospacing="1" w:after="100" w:afterAutospacing="1" w:line="240" w:lineRule="auto"/>
         <w:rPr>
-          <w:rFonts w:ascii="Times New Roman" w:eastAsia="Times New Roman" w:hAnsi="Times New Roman" w:cs="Times New Roman"/>
-          <w:sz w:val="24"/>
-          <w:szCs w:val="24"/>
-          <w:lang w:eastAsia="pt-BR"/>
-        </w:rPr>
-      </w:pPr>
-      <w:r>
-        <w:rPr>
-          <w:rFonts w:ascii="Times New Roman" w:eastAsia="Times New Roman" w:hAnsi="Times New Roman" w:cs="Times New Roman"/>
-          <w:sz w:val="24"/>
-          <w:szCs w:val="24"/>
-          <w:lang w:eastAsia="pt-BR"/>
-        </w:rPr>
-        <w:t xml:space="preserve">Todas hipóteses tem efeito contrário para </w:t>
-      </w:r>
-      <w:r>
-        <w:rPr>
-          <w:rFonts w:ascii="Times New Roman" w:eastAsia="Times New Roman" w:hAnsi="Times New Roman" w:cs="Times New Roman"/>
-          <w:sz w:val="24"/>
-          <w:szCs w:val="24"/>
-          <w:lang w:eastAsia="pt-BR"/>
-        </w:rPr>
-        <w:t>sintomas</w:t>
-      </w:r>
-      <w:r>
-        <w:rPr>
-          <w:rFonts w:ascii="Times New Roman" w:eastAsia="Times New Roman" w:hAnsi="Times New Roman" w:cs="Times New Roman"/>
-          <w:sz w:val="24"/>
-          <w:szCs w:val="24"/>
-          <w:lang w:eastAsia="pt-BR"/>
-        </w:rPr>
-        <w:t xml:space="preserve"> de depressão e hábitos saudáveis.</w:t>
+          <w:rFonts w:eastAsia="Times New Roman" w:cstheme="minorHAnsi"/>
+          <w:sz w:val="24"/>
+          <w:szCs w:val="24"/>
+          <w:lang w:eastAsia="pt-BR"/>
+        </w:rPr>
+      </w:pPr>
+      <w:r>
+        <w:rPr>
+          <w:rFonts w:eastAsia="Times New Roman" w:cstheme="minorHAnsi"/>
+          <w:sz w:val="24"/>
+          <w:szCs w:val="24"/>
+          <w:lang w:eastAsia="pt-BR"/>
+        </w:rPr>
+        <w:t>Todas hipóteses tem efeito contrário para sintomas de depressão e hábitos saudáveis.</w:t>
       </w:r>
     </w:p>
     <w:p>
@@ -956,15 +1420,15 @@
         </w:tabs>
         <w:spacing w:before="100" w:beforeAutospacing="1" w:after="100" w:afterAutospacing="1" w:line="240" w:lineRule="auto"/>
         <w:rPr>
-          <w:rFonts w:ascii="Times New Roman" w:eastAsia="Times New Roman" w:hAnsi="Times New Roman" w:cs="Times New Roman"/>
-          <w:sz w:val="24"/>
-          <w:szCs w:val="24"/>
-          <w:lang w:eastAsia="pt-BR"/>
-        </w:rPr>
-      </w:pPr>
-      <w:r>
-        <w:rPr>
-          <w:rFonts w:ascii="Times New Roman" w:eastAsia="Times New Roman" w:hAnsi="Times New Roman" w:cs="Times New Roman"/>
+          <w:rFonts w:eastAsia="Times New Roman" w:cstheme="minorHAnsi"/>
+          <w:sz w:val="24"/>
+          <w:szCs w:val="24"/>
+          <w:lang w:eastAsia="pt-BR"/>
+        </w:rPr>
+      </w:pPr>
+      <w:r>
+        <w:rPr>
+          <w:rFonts w:eastAsia="Times New Roman" w:cstheme="minorHAnsi"/>
           <w:sz w:val="24"/>
           <w:szCs w:val="24"/>
           <w:lang w:eastAsia="pt-BR"/>
@@ -973,7 +1437,7 @@
       </w:r>
       <w:r>
         <w:rPr>
-          <w:rFonts w:ascii="Times New Roman" w:eastAsia="Times New Roman" w:hAnsi="Times New Roman" w:cs="Times New Roman"/>
+          <w:rFonts w:eastAsia="Times New Roman" w:cstheme="minorHAnsi"/>
           <w:sz w:val="24"/>
           <w:szCs w:val="24"/>
           <w:lang w:eastAsia="pt-BR"/>
@@ -982,7 +1446,7 @@
       </w:r>
       <w:r>
         <w:rPr>
-          <w:rFonts w:ascii="Times New Roman" w:eastAsia="Times New Roman" w:hAnsi="Times New Roman" w:cs="Times New Roman"/>
+          <w:rFonts w:eastAsia="Times New Roman" w:cstheme="minorHAnsi"/>
           <w:sz w:val="24"/>
           <w:szCs w:val="24"/>
           <w:lang w:eastAsia="pt-BR"/>
@@ -991,7 +1455,7 @@
       </w:r>
       <w:r>
         <w:rPr>
-          <w:rFonts w:ascii="Times New Roman" w:eastAsia="Times New Roman" w:hAnsi="Times New Roman" w:cs="Times New Roman"/>
+          <w:rFonts w:eastAsia="Times New Roman" w:cstheme="minorHAnsi"/>
           <w:sz w:val="24"/>
           <w:szCs w:val="24"/>
           <w:lang w:eastAsia="pt-BR"/>
@@ -1000,7 +1464,7 @@
       </w:r>
       <w:r>
         <w:rPr>
-          <w:rFonts w:ascii="Times New Roman" w:eastAsia="Times New Roman" w:hAnsi="Times New Roman" w:cs="Times New Roman"/>
+          <w:rFonts w:eastAsia="Times New Roman" w:cstheme="minorHAnsi"/>
           <w:sz w:val="24"/>
           <w:szCs w:val="24"/>
           <w:lang w:eastAsia="pt-BR"/>
@@ -1012,7 +1476,8 @@
       <w:pPr>
         <w:spacing w:before="100" w:beforeAutospacing="1" w:after="100" w:afterAutospacing="1" w:line="240" w:lineRule="auto"/>
         <w:rPr>
-          <w:rFonts w:ascii="Times New Roman" w:eastAsia="Times New Roman" w:hAnsi="Times New Roman" w:cs="Times New Roman"/>
+          <w:rFonts w:eastAsia="Times New Roman" w:cstheme="minorHAnsi"/>
+          <w:color w:val="4472C4" w:themeColor="accent1"/>
           <w:sz w:val="24"/>
           <w:szCs w:val="24"/>
           <w:lang w:eastAsia="pt-BR"/>
@@ -1028,34 +1493,50 @@
         </w:numPr>
         <w:spacing w:before="100" w:beforeAutospacing="1" w:after="100" w:afterAutospacing="1" w:line="240" w:lineRule="auto"/>
         <w:rPr>
-          <w:rFonts w:ascii="Times New Roman" w:eastAsia="Times New Roman" w:hAnsi="Times New Roman" w:cs="Times New Roman"/>
-          <w:sz w:val="24"/>
-          <w:szCs w:val="24"/>
-          <w:lang w:eastAsia="pt-BR"/>
-        </w:rPr>
-      </w:pPr>
-      <w:r>
-        <w:rPr>
+          <w:rFonts w:eastAsia="Times New Roman" w:cstheme="minorHAnsi"/>
+          <w:sz w:val="24"/>
+          <w:szCs w:val="24"/>
+          <w:lang w:eastAsia="pt-BR"/>
+        </w:rPr>
+      </w:pPr>
+      <w:r>
+        <w:rPr>
+          <w:rFonts w:cstheme="minorHAnsi"/>
+          <w:b/>
+          <w:bCs/>
+          <w:color w:val="FF0000"/>
+          <w:sz w:val="24"/>
+          <w:szCs w:val="24"/>
           <w:lang w:val="en-US"/>
         </w:rPr>
         <w:t>RIAGENDR</w:t>
       </w:r>
       <w:r>
         <w:rPr>
-          <w:rFonts w:ascii="Times New Roman" w:eastAsia="Times New Roman" w:hAnsi="Times New Roman" w:cs="Times New Roman"/>
-          <w:sz w:val="24"/>
-          <w:szCs w:val="24"/>
-          <w:lang w:eastAsia="pt-BR"/>
-        </w:rPr>
-        <w:t xml:space="preserve"> = 2 (Feminino)</w:t>
-      </w:r>
-    </w:p>
-    <w:p>
-      <w:pPr>
-        <w:pStyle w:val="PargrafodaLista"/>
-        <w:spacing w:before="100" w:beforeAutospacing="1" w:after="100" w:afterAutospacing="1" w:line="240" w:lineRule="auto"/>
-        <w:rPr>
-          <w:rFonts w:ascii="Times New Roman" w:eastAsia="Times New Roman" w:hAnsi="Times New Roman" w:cs="Times New Roman"/>
+          <w:rFonts w:eastAsia="Times New Roman" w:cstheme="minorHAnsi"/>
+          <w:color w:val="FF0000"/>
+          <w:sz w:val="24"/>
+          <w:szCs w:val="24"/>
+          <w:lang w:eastAsia="pt-BR"/>
+        </w:rPr>
+        <w:t xml:space="preserve"> </w:t>
+      </w:r>
+      <w:r>
+        <w:rPr>
+          <w:rFonts w:eastAsia="Times New Roman" w:cstheme="minorHAnsi"/>
+          <w:sz w:val="24"/>
+          <w:szCs w:val="24"/>
+          <w:lang w:eastAsia="pt-BR"/>
+        </w:rPr>
+        <w:t>= 2 (Feminino)</w:t>
+      </w:r>
+    </w:p>
+    <w:p>
+      <w:pPr>
+        <w:pStyle w:val="PargrafodaLista"/>
+        <w:spacing w:before="100" w:beforeAutospacing="1" w:after="100" w:afterAutospacing="1" w:line="240" w:lineRule="auto"/>
+        <w:rPr>
+          <w:rFonts w:eastAsia="Times New Roman" w:cstheme="minorHAnsi"/>
           <w:sz w:val="24"/>
           <w:szCs w:val="24"/>
           <w:lang w:eastAsia="pt-BR"/>
@@ -1071,31 +1552,85 @@
         </w:numPr>
         <w:spacing w:before="100" w:beforeAutospacing="1" w:after="100" w:afterAutospacing="1" w:line="240" w:lineRule="auto"/>
         <w:rPr>
+          <w:rFonts w:cstheme="minorHAnsi"/>
+          <w:sz w:val="24"/>
+          <w:szCs w:val="24"/>
+        </w:rPr>
+      </w:pPr>
+      <w:r>
+        <w:rPr>
+          <w:rFonts w:cstheme="minorHAnsi"/>
+          <w:b/>
+          <w:bCs/>
+          <w:color w:val="4472C4" w:themeColor="accent1"/>
+          <w:sz w:val="24"/>
+          <w:szCs w:val="24"/>
+        </w:rPr>
+        <w:t>Phq_grp</w:t>
+      </w:r>
+      <w:r>
+        <w:rPr>
+          <w:rFonts w:cstheme="minorHAnsi"/>
+          <w:color w:val="4472C4" w:themeColor="accent1"/>
+          <w:sz w:val="24"/>
+          <w:szCs w:val="24"/>
+        </w:rPr>
+        <w:t xml:space="preserve"> </w:t>
+      </w:r>
+      <w:r>
+        <w:rPr>
+          <w:rFonts w:cstheme="minorHAnsi"/>
+          <w:sz w:val="24"/>
+          <w:szCs w:val="24"/>
+        </w:rPr>
+        <w:t>– Vemos que existe diferença nos resultados apresentados e que o Gênero feminino tem um</w:t>
+      </w:r>
+      <w:r>
+        <w:rPr>
+          <w:rFonts w:cstheme="minorHAnsi"/>
+          <w:sz w:val="24"/>
+          <w:szCs w:val="24"/>
+        </w:rPr>
+        <w:t xml:space="preserve">a tendência de </w:t>
+      </w:r>
+      <w:r>
+        <w:rPr>
+          <w:rFonts w:cstheme="minorHAnsi"/>
+          <w:sz w:val="24"/>
+          <w:szCs w:val="24"/>
+        </w:rPr>
+        <w:t xml:space="preserve">10% </w:t>
+      </w:r>
+      <w:r>
+        <w:rPr>
+          <w:rFonts w:cstheme="minorHAnsi"/>
+          <w:sz w:val="24"/>
+          <w:szCs w:val="24"/>
+        </w:rPr>
+        <w:t>a mais de participar dos grupos com sintomas mais graves.</w:t>
+      </w:r>
+    </w:p>
+    <w:p>
+      <w:pPr>
+        <w:pStyle w:val="PargrafodaLista"/>
+        <w:spacing w:before="100" w:beforeAutospacing="1" w:after="100" w:afterAutospacing="1" w:line="240" w:lineRule="auto"/>
+        <w:ind w:left="1080"/>
+        <w:rPr>
+          <w:rFonts w:cstheme="minorHAnsi"/>
+          <w:sz w:val="24"/>
+          <w:szCs w:val="24"/>
           <w:lang w:val="en-US"/>
         </w:rPr>
       </w:pPr>
-      <w:proofErr w:type="spellStart"/>
-      <w:r>
-        <w:rPr>
+      <w:r>
+        <w:rPr>
+          <w:rFonts w:cstheme="minorHAnsi"/>
+          <w:noProof/>
+          <w:sz w:val="24"/>
+          <w:szCs w:val="24"/>
           <w:lang w:val="en-US"/>
         </w:rPr>
-        <w:t>Phq_grp</w:t>
-      </w:r>
-      <w:proofErr w:type="spellEnd"/>
-    </w:p>
-    <w:p>
-      <w:pPr>
-        <w:pStyle w:val="PargrafodaLista"/>
-        <w:spacing w:before="100" w:beforeAutospacing="1" w:after="100" w:afterAutospacing="1" w:line="240" w:lineRule="auto"/>
-        <w:ind w:left="1080"/>
-        <w:rPr>
-          <w:lang w:val="en-US"/>
-        </w:rPr>
-      </w:pPr>
-      <w:r>
-        <w:rPr>
-          <w:lang w:val="en-US"/>
-        </w:rPr>
+        <w:lastRenderedPageBreak/>
         <w:drawing>
           <wp:inline distT="0" distB="0" distL="0" distR="0" wp14:anchorId="6E8EDFDB" wp14:editId="611CBA83">
             <wp:extent cx="5400040" cy="831850"/>
@@ -1139,6 +1674,9 @@
         <w:spacing w:before="100" w:beforeAutospacing="1" w:after="100" w:afterAutospacing="1" w:line="240" w:lineRule="auto"/>
         <w:ind w:left="1080"/>
         <w:rPr>
+          <w:rFonts w:cstheme="minorHAnsi"/>
+          <w:sz w:val="24"/>
+          <w:szCs w:val="24"/>
           <w:lang w:val="en-US"/>
         </w:rPr>
       </w:pPr>
@@ -1151,31 +1689,103 @@
           <w:numId w:val="7"/>
         </w:numPr>
         <w:spacing w:before="100" w:beforeAutospacing="1" w:after="100" w:afterAutospacing="1" w:line="240" w:lineRule="auto"/>
-        <w:rPr>
+        <w:ind w:left="1416" w:hanging="696"/>
+        <w:rPr>
+          <w:rFonts w:cstheme="minorHAnsi"/>
+          <w:sz w:val="24"/>
+          <w:szCs w:val="24"/>
+        </w:rPr>
+      </w:pPr>
+      <w:r>
+        <w:rPr>
+          <w:rFonts w:cstheme="minorHAnsi"/>
+          <w:b/>
+          <w:bCs/>
+          <w:color w:val="4472C4" w:themeColor="accent1"/>
+          <w:sz w:val="24"/>
+          <w:szCs w:val="24"/>
+        </w:rPr>
+        <w:t>TotalScore_grp</w:t>
+      </w:r>
+      <w:r>
+        <w:rPr>
+          <w:rFonts w:cstheme="minorHAnsi"/>
+          <w:color w:val="4472C4" w:themeColor="accent1"/>
+          <w:sz w:val="24"/>
+          <w:szCs w:val="24"/>
+        </w:rPr>
+        <w:t xml:space="preserve"> </w:t>
+      </w:r>
+      <w:r>
+        <w:rPr>
+          <w:rFonts w:cstheme="minorHAnsi"/>
+          <w:sz w:val="24"/>
+          <w:szCs w:val="24"/>
+        </w:rPr>
+        <w:t xml:space="preserve">– Vemos que existe diferença nos resultados apresentados e que o Gênero feminino </w:t>
+      </w:r>
+      <w:r>
+        <w:rPr>
+          <w:rFonts w:cstheme="minorHAnsi"/>
+          <w:sz w:val="24"/>
+          <w:szCs w:val="24"/>
+        </w:rPr>
+        <w:t xml:space="preserve">tem uma tendência de </w:t>
+      </w:r>
+      <w:r>
+        <w:rPr>
+          <w:rFonts w:cstheme="minorHAnsi"/>
+          <w:sz w:val="24"/>
+          <w:szCs w:val="24"/>
+        </w:rPr>
+        <w:t>7</w:t>
+      </w:r>
+      <w:r>
+        <w:rPr>
+          <w:rFonts w:cstheme="minorHAnsi"/>
+          <w:sz w:val="24"/>
+          <w:szCs w:val="24"/>
+        </w:rPr>
+        <w:t xml:space="preserve">% a mais de participar dos grupos com </w:t>
+      </w:r>
+      <w:r>
+        <w:rPr>
+          <w:rFonts w:cstheme="minorHAnsi"/>
+          <w:sz w:val="24"/>
+          <w:szCs w:val="24"/>
+        </w:rPr>
+        <w:t>maiores níveis de saúde.</w:t>
+      </w:r>
+    </w:p>
+    <w:p>
+      <w:pPr>
+        <w:pStyle w:val="PargrafodaLista"/>
+        <w:spacing w:before="100" w:beforeAutospacing="1" w:after="100" w:afterAutospacing="1" w:line="240" w:lineRule="auto"/>
+        <w:ind w:left="1080"/>
+        <w:rPr>
+          <w:rFonts w:cstheme="minorHAnsi"/>
+          <w:sz w:val="24"/>
+          <w:szCs w:val="24"/>
+        </w:rPr>
+      </w:pPr>
+    </w:p>
+    <w:p>
+      <w:pPr>
+        <w:spacing w:before="100" w:beforeAutospacing="1" w:after="100" w:afterAutospacing="1" w:line="240" w:lineRule="auto"/>
+        <w:ind w:left="372" w:firstLine="708"/>
+        <w:rPr>
+          <w:rFonts w:cstheme="minorHAnsi"/>
+          <w:sz w:val="24"/>
+          <w:szCs w:val="24"/>
           <w:lang w:val="en-US"/>
         </w:rPr>
       </w:pPr>
-      <w:proofErr w:type="spellStart"/>
-      <w:r>
-        <w:rPr>
-          <w:lang w:val="en-US"/>
-        </w:rPr>
-        <w:lastRenderedPageBreak/>
-        <w:t>TotalScore_grp</w:t>
-      </w:r>
-      <w:proofErr w:type="spellEnd"/>
-    </w:p>
-    <w:p>
-      <w:pPr>
-        <w:pStyle w:val="PargrafodaLista"/>
-        <w:spacing w:before="100" w:beforeAutospacing="1" w:after="100" w:afterAutospacing="1" w:line="240" w:lineRule="auto"/>
-        <w:ind w:left="1440"/>
-        <w:rPr>
-          <w:lang w:val="en-US"/>
-        </w:rPr>
-      </w:pPr>
-      <w:r>
-        <w:rPr>
+      <w:r>
+        <w:rPr>
+          <w:rFonts w:cstheme="minorHAnsi"/>
+          <w:noProof/>
+          <w:sz w:val="24"/>
+          <w:szCs w:val="24"/>
           <w:lang w:val="en-US"/>
         </w:rPr>
         <w:drawing>
@@ -1220,6 +1830,9 @@
         <w:pStyle w:val="PargrafodaLista"/>
         <w:spacing w:before="100" w:beforeAutospacing="1" w:after="100" w:afterAutospacing="1" w:line="240" w:lineRule="auto"/>
         <w:rPr>
+          <w:rFonts w:cstheme="minorHAnsi"/>
+          <w:sz w:val="24"/>
+          <w:szCs w:val="24"/>
           <w:lang w:val="en-US"/>
         </w:rPr>
       </w:pPr>
@@ -1229,7 +1842,7 @@
         <w:pStyle w:val="PargrafodaLista"/>
         <w:spacing w:before="100" w:beforeAutospacing="1" w:after="100" w:afterAutospacing="1" w:line="240" w:lineRule="auto"/>
         <w:rPr>
-          <w:rFonts w:ascii="Times New Roman" w:eastAsia="Times New Roman" w:hAnsi="Times New Roman" w:cs="Times New Roman"/>
+          <w:rFonts w:eastAsia="Times New Roman" w:cstheme="minorHAnsi"/>
           <w:sz w:val="24"/>
           <w:szCs w:val="24"/>
           <w:lang w:eastAsia="pt-BR"/>
@@ -1245,23 +1858,41 @@
         </w:numPr>
         <w:spacing w:before="100" w:beforeAutospacing="1" w:after="100" w:afterAutospacing="1" w:line="240" w:lineRule="auto"/>
         <w:rPr>
-          <w:rFonts w:ascii="Times New Roman" w:eastAsia="Times New Roman" w:hAnsi="Times New Roman" w:cs="Times New Roman"/>
-          <w:sz w:val="24"/>
-          <w:szCs w:val="24"/>
-          <w:lang w:eastAsia="pt-BR"/>
-        </w:rPr>
-      </w:pPr>
-      <w:r>
+          <w:rFonts w:eastAsia="Times New Roman" w:cstheme="minorHAnsi"/>
+          <w:sz w:val="24"/>
+          <w:szCs w:val="24"/>
+          <w:lang w:eastAsia="pt-BR"/>
+        </w:rPr>
+      </w:pPr>
+      <w:r>
+        <w:rPr>
+          <w:rFonts w:cstheme="minorHAnsi"/>
+          <w:b/>
+          <w:bCs/>
+          <w:color w:val="FF0000"/>
+          <w:sz w:val="24"/>
+          <w:szCs w:val="24"/>
+        </w:rPr>
         <w:t>ADHERENCE</w:t>
       </w:r>
       <w:r>
         <w:rPr>
-          <w:rFonts w:ascii="Times New Roman" w:eastAsia="Times New Roman" w:hAnsi="Times New Roman" w:cs="Times New Roman"/>
-          <w:sz w:val="24"/>
-          <w:szCs w:val="24"/>
-          <w:lang w:eastAsia="pt-BR"/>
-        </w:rPr>
-        <w:t xml:space="preserve"> maior, ou seja, alto tempo de exercício</w:t>
+          <w:rFonts w:eastAsia="Times New Roman" w:cstheme="minorHAnsi"/>
+          <w:color w:val="FF0000"/>
+          <w:sz w:val="24"/>
+          <w:szCs w:val="24"/>
+          <w:lang w:eastAsia="pt-BR"/>
+        </w:rPr>
+        <w:t xml:space="preserve"> </w:t>
+      </w:r>
+      <w:r>
+        <w:rPr>
+          <w:rFonts w:eastAsia="Times New Roman" w:cstheme="minorHAnsi"/>
+          <w:sz w:val="24"/>
+          <w:szCs w:val="24"/>
+          <w:lang w:eastAsia="pt-BR"/>
+        </w:rPr>
+        <w:t>maior, ou seja, alto tempo de exercício</w:t>
       </w:r>
     </w:p>
     <w:p>
@@ -1273,29 +1904,144 @@
         </w:numPr>
         <w:spacing w:before="100" w:beforeAutospacing="1" w:after="100" w:afterAutospacing="1" w:line="240" w:lineRule="auto"/>
         <w:rPr>
-          <w:lang w:val="en-US"/>
-        </w:rPr>
-      </w:pPr>
-      <w:proofErr w:type="spellStart"/>
-      <w:r>
-        <w:rPr>
-          <w:lang w:val="en-US"/>
+          <w:rFonts w:cstheme="minorHAnsi"/>
+          <w:sz w:val="24"/>
+          <w:szCs w:val="24"/>
+        </w:rPr>
+      </w:pPr>
+      <w:r>
+        <w:rPr>
+          <w:rFonts w:cstheme="minorHAnsi"/>
+          <w:b/>
+          <w:bCs/>
+          <w:color w:val="4472C4" w:themeColor="accent1"/>
+          <w:sz w:val="24"/>
+          <w:szCs w:val="24"/>
         </w:rPr>
         <w:t>Phq_grp</w:t>
       </w:r>
-      <w:proofErr w:type="spellEnd"/>
-    </w:p>
-    <w:p>
-      <w:pPr>
-        <w:pStyle w:val="PargrafodaLista"/>
-        <w:spacing w:before="100" w:beforeAutospacing="1" w:after="100" w:afterAutospacing="1" w:line="240" w:lineRule="auto"/>
-        <w:ind w:left="1440"/>
-        <w:rPr>
-          <w:lang w:val="en-US"/>
-        </w:rPr>
-      </w:pPr>
-      <w:r>
-        <w:rPr>
+      <w:r>
+        <w:rPr>
+          <w:rFonts w:cstheme="minorHAnsi"/>
+          <w:color w:val="4472C4" w:themeColor="accent1"/>
+          <w:sz w:val="24"/>
+          <w:szCs w:val="24"/>
+        </w:rPr>
+        <w:t xml:space="preserve"> </w:t>
+      </w:r>
+      <w:r>
+        <w:rPr>
+          <w:rFonts w:cstheme="minorHAnsi"/>
+          <w:sz w:val="24"/>
+          <w:szCs w:val="24"/>
+        </w:rPr>
+        <w:t xml:space="preserve">– Vemos que existe diferença nos resultados apresentados e que </w:t>
+      </w:r>
+      <w:r>
+        <w:rPr>
+          <w:rFonts w:cstheme="minorHAnsi"/>
+          <w:sz w:val="24"/>
+          <w:szCs w:val="24"/>
+        </w:rPr>
+        <w:t>quanto ma</w:t>
+      </w:r>
+      <w:r>
+        <w:rPr>
+          <w:rFonts w:cstheme="minorHAnsi"/>
+          <w:sz w:val="24"/>
+          <w:szCs w:val="24"/>
+        </w:rPr>
+        <w:t>ior o</w:t>
+      </w:r>
+      <w:r>
+        <w:rPr>
+          <w:rFonts w:cstheme="minorHAnsi"/>
+          <w:sz w:val="24"/>
+          <w:szCs w:val="24"/>
+        </w:rPr>
+        <w:t xml:space="preserve"> </w:t>
+      </w:r>
+      <w:r>
+        <w:rPr>
+          <w:rFonts w:cstheme="minorHAnsi"/>
+          <w:sz w:val="24"/>
+          <w:szCs w:val="24"/>
+        </w:rPr>
+        <w:t xml:space="preserve">grupo de </w:t>
+      </w:r>
+      <w:r>
+        <w:rPr>
+          <w:rFonts w:cstheme="minorHAnsi"/>
+          <w:sz w:val="24"/>
+          <w:szCs w:val="24"/>
+        </w:rPr>
+        <w:t>ADHRENCE,</w:t>
+      </w:r>
+      <w:r>
+        <w:rPr>
+          <w:rFonts w:cstheme="minorHAnsi"/>
+          <w:sz w:val="24"/>
+          <w:szCs w:val="24"/>
+        </w:rPr>
+        <w:t xml:space="preserve"> que remete ao tempo de exercício semanal, a </w:t>
+      </w:r>
+      <w:r>
+        <w:rPr>
+          <w:rFonts w:cstheme="minorHAnsi"/>
+          <w:sz w:val="24"/>
+          <w:szCs w:val="24"/>
+        </w:rPr>
+        <w:t xml:space="preserve">tendência </w:t>
+      </w:r>
+      <w:r>
+        <w:rPr>
+          <w:rFonts w:cstheme="minorHAnsi"/>
+          <w:sz w:val="24"/>
+          <w:szCs w:val="24"/>
+        </w:rPr>
+        <w:t>é que tenha 4</w:t>
+      </w:r>
+      <w:r>
+        <w:rPr>
+          <w:rFonts w:cstheme="minorHAnsi"/>
+          <w:sz w:val="24"/>
+          <w:szCs w:val="24"/>
+        </w:rPr>
+        <w:t>% menos probabilidade</w:t>
+      </w:r>
+      <w:r>
+        <w:rPr>
+          <w:rFonts w:cstheme="minorHAnsi"/>
+          <w:sz w:val="24"/>
+          <w:szCs w:val="24"/>
+        </w:rPr>
+        <w:t xml:space="preserve"> </w:t>
+      </w:r>
+      <w:r>
+        <w:rPr>
+          <w:rFonts w:cstheme="minorHAnsi"/>
+          <w:sz w:val="24"/>
+          <w:szCs w:val="24"/>
+        </w:rPr>
+        <w:t>de participar dos grupos com sintomas mais graves.</w:t>
+      </w:r>
+    </w:p>
+    <w:p>
+      <w:pPr>
+        <w:spacing w:before="100" w:beforeAutospacing="1" w:after="100" w:afterAutospacing="1" w:line="240" w:lineRule="auto"/>
+        <w:ind w:left="1080"/>
+        <w:rPr>
+          <w:rFonts w:cstheme="minorHAnsi"/>
+          <w:sz w:val="24"/>
+          <w:szCs w:val="24"/>
+        </w:rPr>
+      </w:pPr>
+      <w:r>
+        <w:rPr>
+          <w:rFonts w:cstheme="minorHAnsi"/>
+          <w:noProof/>
+          <w:sz w:val="24"/>
+          <w:szCs w:val="24"/>
           <w:lang w:val="en-US"/>
         </w:rPr>
         <w:drawing>
@@ -1341,7 +2087,21 @@
         <w:spacing w:before="100" w:beforeAutospacing="1" w:after="100" w:afterAutospacing="1" w:line="240" w:lineRule="auto"/>
         <w:ind w:left="1440"/>
         <w:rPr>
-          <w:lang w:val="en-US"/>
+          <w:rFonts w:cstheme="minorHAnsi"/>
+          <w:sz w:val="24"/>
+          <w:szCs w:val="24"/>
+        </w:rPr>
+      </w:pPr>
+    </w:p>
+    <w:p>
+      <w:pPr>
+        <w:pStyle w:val="PargrafodaLista"/>
+        <w:spacing w:before="100" w:beforeAutospacing="1" w:after="100" w:afterAutospacing="1" w:line="240" w:lineRule="auto"/>
+        <w:ind w:left="1440"/>
+        <w:rPr>
+          <w:rFonts w:cstheme="minorHAnsi"/>
+          <w:sz w:val="24"/>
+          <w:szCs w:val="24"/>
         </w:rPr>
       </w:pPr>
     </w:p>
@@ -1354,29 +2114,89 @@
         </w:numPr>
         <w:spacing w:before="100" w:beforeAutospacing="1" w:after="100" w:afterAutospacing="1" w:line="240" w:lineRule="auto"/>
         <w:rPr>
+          <w:rFonts w:cstheme="minorHAnsi"/>
+          <w:sz w:val="24"/>
+          <w:szCs w:val="24"/>
+        </w:rPr>
+      </w:pPr>
+      <w:r>
+        <w:rPr>
+          <w:rFonts w:cstheme="minorHAnsi"/>
+          <w:b/>
+          <w:bCs/>
+          <w:color w:val="4472C4" w:themeColor="accent1"/>
+          <w:sz w:val="24"/>
+          <w:szCs w:val="24"/>
+        </w:rPr>
+        <w:t>TotalScore_grp</w:t>
+      </w:r>
+      <w:r>
+        <w:rPr>
+          <w:rFonts w:cstheme="minorHAnsi"/>
+          <w:color w:val="4472C4" w:themeColor="accent1"/>
+          <w:sz w:val="24"/>
+          <w:szCs w:val="24"/>
+        </w:rPr>
+        <w:t xml:space="preserve"> </w:t>
+      </w:r>
+      <w:r>
+        <w:rPr>
+          <w:rFonts w:cstheme="minorHAnsi"/>
+          <w:sz w:val="24"/>
+          <w:szCs w:val="24"/>
+        </w:rPr>
+        <w:t xml:space="preserve">– Vemos que existe diferença nos resultados apresentados e que quanto maior o grupo de ADHRENCE, que remete ao tempo de exercício semanal, a tendência é que tenha </w:t>
+      </w:r>
+      <w:r>
+        <w:rPr>
+          <w:rFonts w:cstheme="minorHAnsi"/>
+          <w:sz w:val="24"/>
+          <w:szCs w:val="24"/>
+        </w:rPr>
+        <w:t>1.1</w:t>
+      </w:r>
+      <w:r>
+        <w:rPr>
+          <w:rFonts w:cstheme="minorHAnsi"/>
+          <w:sz w:val="24"/>
+          <w:szCs w:val="24"/>
+        </w:rPr>
+        <w:t>% m</w:t>
+      </w:r>
+      <w:r>
+        <w:rPr>
+          <w:rFonts w:cstheme="minorHAnsi"/>
+          <w:sz w:val="24"/>
+          <w:szCs w:val="24"/>
+        </w:rPr>
+        <w:t>ai</w:t>
+      </w:r>
+      <w:r>
+        <w:rPr>
+          <w:rFonts w:cstheme="minorHAnsi"/>
+          <w:sz w:val="24"/>
+          <w:szCs w:val="24"/>
+        </w:rPr>
+        <w:t>s probabilidade de participar dos grupos com maiores níveis de saúde.</w:t>
+      </w:r>
+    </w:p>
+    <w:p>
+      <w:pPr>
+        <w:spacing w:before="100" w:beforeAutospacing="1" w:after="100" w:afterAutospacing="1" w:line="240" w:lineRule="auto"/>
+        <w:ind w:left="372" w:firstLine="708"/>
+        <w:rPr>
+          <w:rFonts w:cstheme="minorHAnsi"/>
+          <w:sz w:val="24"/>
+          <w:szCs w:val="24"/>
           <w:lang w:val="en-US"/>
         </w:rPr>
       </w:pPr>
-      <w:proofErr w:type="spellStart"/>
-      <w:r>
-        <w:rPr>
-          <w:lang w:val="en-US"/>
-        </w:rPr>
-        <w:t>TotalScore_grp</w:t>
-      </w:r>
-      <w:proofErr w:type="spellEnd"/>
-    </w:p>
-    <w:p>
-      <w:pPr>
-        <w:pStyle w:val="PargrafodaLista"/>
-        <w:spacing w:before="100" w:beforeAutospacing="1" w:after="100" w:afterAutospacing="1" w:line="240" w:lineRule="auto"/>
-        <w:ind w:left="1440"/>
-        <w:rPr>
-          <w:lang w:val="en-US"/>
-        </w:rPr>
-      </w:pPr>
-      <w:r>
-        <w:rPr>
+      <w:r>
+        <w:rPr>
+          <w:rFonts w:cstheme="minorHAnsi"/>
+          <w:noProof/>
+          <w:sz w:val="24"/>
+          <w:szCs w:val="24"/>
           <w:lang w:val="en-US"/>
         </w:rPr>
         <w:drawing>
@@ -1422,6 +2242,9 @@
         <w:spacing w:before="100" w:beforeAutospacing="1" w:after="100" w:afterAutospacing="1" w:line="240" w:lineRule="auto"/>
         <w:ind w:left="1440"/>
         <w:rPr>
+          <w:rFonts w:cstheme="minorHAnsi"/>
+          <w:sz w:val="24"/>
+          <w:szCs w:val="24"/>
           <w:lang w:val="en-US"/>
         </w:rPr>
       </w:pPr>
@@ -1435,23 +2258,39 @@
         </w:numPr>
         <w:spacing w:before="100" w:beforeAutospacing="1" w:after="100" w:afterAutospacing="1" w:line="240" w:lineRule="auto"/>
         <w:rPr>
-          <w:rFonts w:ascii="Times New Roman" w:eastAsia="Times New Roman" w:hAnsi="Times New Roman" w:cs="Times New Roman"/>
-          <w:sz w:val="24"/>
-          <w:szCs w:val="24"/>
-          <w:lang w:eastAsia="pt-BR"/>
-        </w:rPr>
-      </w:pPr>
-      <w:r>
-        <w:t xml:space="preserve">HEI2015C7_TOTPROT </w:t>
-      </w:r>
-      <w:r>
-        <w:t>maior,</w:t>
-      </w:r>
-      <w:r>
-        <w:t xml:space="preserve"> ou s</w:t>
-      </w:r>
-      <w:r>
-        <w:t>eja, alto consumo de proteínas</w:t>
+          <w:rFonts w:eastAsia="Times New Roman" w:cstheme="minorHAnsi"/>
+          <w:sz w:val="24"/>
+          <w:szCs w:val="24"/>
+          <w:lang w:eastAsia="pt-BR"/>
+        </w:rPr>
+      </w:pPr>
+      <w:r>
+        <w:rPr>
+          <w:rFonts w:cstheme="minorHAnsi"/>
+          <w:b/>
+          <w:bCs/>
+          <w:color w:val="FF0000"/>
+          <w:sz w:val="24"/>
+          <w:szCs w:val="24"/>
+        </w:rPr>
+        <w:t>HEI2015C7_TOTPROT</w:t>
+      </w:r>
+      <w:r>
+        <w:rPr>
+          <w:rFonts w:cstheme="minorHAnsi"/>
+          <w:color w:val="FF0000"/>
+          <w:sz w:val="24"/>
+          <w:szCs w:val="24"/>
+        </w:rPr>
+        <w:t xml:space="preserve"> </w:t>
+      </w:r>
+      <w:r>
+        <w:rPr>
+          <w:rFonts w:cstheme="minorHAnsi"/>
+          <w:sz w:val="24"/>
+          <w:szCs w:val="24"/>
+        </w:rPr>
+        <w:t>maior, ou seja, alto consumo de proteínas</w:t>
       </w:r>
     </w:p>
     <w:p>
@@ -1463,29 +2302,98 @@
         </w:numPr>
         <w:spacing w:before="100" w:beforeAutospacing="1" w:after="100" w:afterAutospacing="1" w:line="240" w:lineRule="auto"/>
         <w:rPr>
+          <w:rFonts w:cstheme="minorHAnsi"/>
+          <w:sz w:val="24"/>
+          <w:szCs w:val="24"/>
+        </w:rPr>
+      </w:pPr>
+      <w:r>
+        <w:rPr>
+          <w:rFonts w:cstheme="minorHAnsi"/>
+          <w:b/>
+          <w:bCs/>
+          <w:color w:val="4472C4" w:themeColor="accent1"/>
+          <w:sz w:val="24"/>
+          <w:szCs w:val="24"/>
+        </w:rPr>
+        <w:t>Phq_grp</w:t>
+      </w:r>
+      <w:r>
+        <w:rPr>
+          <w:rFonts w:cstheme="minorHAnsi"/>
+          <w:color w:val="4472C4" w:themeColor="accent1"/>
+          <w:sz w:val="24"/>
+          <w:szCs w:val="24"/>
+        </w:rPr>
+        <w:t xml:space="preserve"> </w:t>
+      </w:r>
+      <w:r>
+        <w:rPr>
+          <w:rFonts w:cstheme="minorHAnsi"/>
+          <w:sz w:val="24"/>
+          <w:szCs w:val="24"/>
+        </w:rPr>
+        <w:t xml:space="preserve">– Vemos que existe diferença nos resultados apresentados e que quanto maior </w:t>
+      </w:r>
+      <w:r>
+        <w:rPr>
+          <w:rFonts w:cstheme="minorHAnsi"/>
+          <w:sz w:val="24"/>
+          <w:szCs w:val="24"/>
+        </w:rPr>
+        <w:t xml:space="preserve">nível de consumo de proteína </w:t>
+      </w:r>
+      <w:r>
+        <w:rPr>
+          <w:rFonts w:cstheme="minorHAnsi"/>
+          <w:sz w:val="24"/>
+          <w:szCs w:val="24"/>
+        </w:rPr>
+        <w:t xml:space="preserve">a tendência é que </w:t>
+      </w:r>
+      <w:r>
+        <w:rPr>
+          <w:rFonts w:cstheme="minorHAnsi"/>
+          <w:sz w:val="24"/>
+          <w:szCs w:val="24"/>
+        </w:rPr>
+        <w:lastRenderedPageBreak/>
+        <w:t xml:space="preserve">tenha </w:t>
+      </w:r>
+      <w:r>
+        <w:rPr>
+          <w:rFonts w:cstheme="minorHAnsi"/>
+          <w:sz w:val="24"/>
+          <w:szCs w:val="24"/>
+        </w:rPr>
+        <w:t>3</w:t>
+      </w:r>
+      <w:r>
+        <w:rPr>
+          <w:rFonts w:cstheme="minorHAnsi"/>
+          <w:sz w:val="24"/>
+          <w:szCs w:val="24"/>
+        </w:rPr>
+        <w:t>% menos probabilidade de participar dos grupos com sintomas mais graves.</w:t>
+      </w:r>
+    </w:p>
+    <w:p>
+      <w:pPr>
+        <w:spacing w:before="100" w:beforeAutospacing="1" w:after="100" w:afterAutospacing="1" w:line="240" w:lineRule="auto"/>
+        <w:ind w:left="1080"/>
+        <w:rPr>
+          <w:rFonts w:cstheme="minorHAnsi"/>
+          <w:sz w:val="24"/>
+          <w:szCs w:val="24"/>
           <w:lang w:val="en-US"/>
         </w:rPr>
       </w:pPr>
-      <w:proofErr w:type="spellStart"/>
-      <w:r>
-        <w:rPr>
-          <w:lang w:val="en-US"/>
-        </w:rPr>
-        <w:t>Phq_grp</w:t>
-      </w:r>
-      <w:proofErr w:type="spellEnd"/>
-    </w:p>
-    <w:p>
-      <w:pPr>
-        <w:pStyle w:val="PargrafodaLista"/>
-        <w:spacing w:before="100" w:beforeAutospacing="1" w:after="100" w:afterAutospacing="1" w:line="240" w:lineRule="auto"/>
-        <w:ind w:left="1440"/>
-        <w:rPr>
-          <w:lang w:val="en-US"/>
-        </w:rPr>
-      </w:pPr>
-      <w:r>
-        <w:rPr>
+      <w:r>
+        <w:rPr>
+          <w:rFonts w:cstheme="minorHAnsi"/>
+          <w:noProof/>
+          <w:sz w:val="24"/>
+          <w:szCs w:val="24"/>
           <w:lang w:val="en-US"/>
         </w:rPr>
         <w:drawing>
@@ -1531,6 +2439,9 @@
         <w:spacing w:before="100" w:beforeAutospacing="1" w:after="100" w:afterAutospacing="1" w:line="240" w:lineRule="auto"/>
         <w:ind w:left="1440"/>
         <w:rPr>
+          <w:rFonts w:cstheme="minorHAnsi"/>
+          <w:sz w:val="24"/>
+          <w:szCs w:val="24"/>
           <w:lang w:val="en-US"/>
         </w:rPr>
       </w:pPr>
@@ -1544,29 +2455,117 @@
         </w:numPr>
         <w:spacing w:before="100" w:beforeAutospacing="1" w:after="100" w:afterAutospacing="1" w:line="240" w:lineRule="auto"/>
         <w:rPr>
+          <w:rFonts w:cstheme="minorHAnsi"/>
+          <w:sz w:val="24"/>
+          <w:szCs w:val="24"/>
+        </w:rPr>
+      </w:pPr>
+      <w:r>
+        <w:rPr>
+          <w:rFonts w:cstheme="minorHAnsi"/>
+          <w:b/>
+          <w:bCs/>
+          <w:color w:val="4472C4" w:themeColor="accent1"/>
+          <w:sz w:val="24"/>
+          <w:szCs w:val="24"/>
+        </w:rPr>
+        <w:t>TotalScore_grp</w:t>
+      </w:r>
+      <w:r>
+        <w:rPr>
+          <w:rFonts w:cstheme="minorHAnsi"/>
+          <w:color w:val="4472C4" w:themeColor="accent1"/>
+          <w:sz w:val="24"/>
+          <w:szCs w:val="24"/>
+        </w:rPr>
+        <w:t xml:space="preserve"> </w:t>
+      </w:r>
+      <w:r>
+        <w:rPr>
+          <w:rFonts w:cstheme="minorHAnsi"/>
+          <w:sz w:val="24"/>
+          <w:szCs w:val="24"/>
+        </w:rPr>
+        <w:t xml:space="preserve">– Vemos que existe diferença nos resultados apresentados e que quanto </w:t>
+      </w:r>
+      <w:r>
+        <w:rPr>
+          <w:rFonts w:cstheme="minorHAnsi"/>
+          <w:sz w:val="24"/>
+          <w:szCs w:val="24"/>
+        </w:rPr>
+        <w:t xml:space="preserve">nível de consumo de proteína </w:t>
+      </w:r>
+      <w:r>
+        <w:rPr>
+          <w:rFonts w:cstheme="minorHAnsi"/>
+          <w:sz w:val="24"/>
+          <w:szCs w:val="24"/>
+        </w:rPr>
+        <w:t xml:space="preserve">a tendência é que tenha </w:t>
+      </w:r>
+      <w:r>
+        <w:rPr>
+          <w:rFonts w:cstheme="minorHAnsi"/>
+          <w:sz w:val="24"/>
+          <w:szCs w:val="24"/>
+        </w:rPr>
+        <w:t>11</w:t>
+      </w:r>
+      <w:r>
+        <w:rPr>
+          <w:rFonts w:cstheme="minorHAnsi"/>
+          <w:sz w:val="24"/>
+          <w:szCs w:val="24"/>
+        </w:rPr>
+        <w:t xml:space="preserve">% menos probabilidade de participar dos grupos com </w:t>
+      </w:r>
+      <w:r>
+        <w:rPr>
+          <w:rFonts w:cstheme="minorHAnsi"/>
+          <w:sz w:val="24"/>
+          <w:szCs w:val="24"/>
+        </w:rPr>
+        <w:t>maiores níveis de saúde</w:t>
+      </w:r>
+      <w:r>
+        <w:rPr>
+          <w:rFonts w:cstheme="minorHAnsi"/>
+          <w:sz w:val="24"/>
+          <w:szCs w:val="24"/>
+        </w:rPr>
+        <w:t>.</w:t>
+      </w:r>
+    </w:p>
+    <w:p>
+      <w:pPr>
+        <w:pStyle w:val="PargrafodaLista"/>
+        <w:spacing w:before="100" w:beforeAutospacing="1" w:after="100" w:afterAutospacing="1" w:line="240" w:lineRule="auto"/>
+        <w:ind w:left="1440"/>
+        <w:rPr>
+          <w:rFonts w:cstheme="minorHAnsi"/>
+          <w:sz w:val="24"/>
+          <w:szCs w:val="24"/>
+        </w:rPr>
+      </w:pPr>
+    </w:p>
+    <w:p>
+      <w:pPr>
+        <w:spacing w:before="100" w:beforeAutospacing="1" w:after="100" w:afterAutospacing="1" w:line="240" w:lineRule="auto"/>
+        <w:ind w:left="372" w:firstLine="708"/>
+        <w:rPr>
+          <w:rFonts w:cstheme="minorHAnsi"/>
+          <w:sz w:val="24"/>
+          <w:szCs w:val="24"/>
           <w:lang w:val="en-US"/>
         </w:rPr>
       </w:pPr>
-      <w:proofErr w:type="spellStart"/>
-      <w:r>
-        <w:rPr>
-          <w:lang w:val="en-US"/>
-        </w:rPr>
-        <w:t>TotalScore_grp</w:t>
-      </w:r>
-      <w:proofErr w:type="spellEnd"/>
-    </w:p>
-    <w:p>
-      <w:pPr>
-        <w:pStyle w:val="PargrafodaLista"/>
-        <w:spacing w:before="100" w:beforeAutospacing="1" w:after="100" w:afterAutospacing="1" w:line="240" w:lineRule="auto"/>
-        <w:ind w:left="1440"/>
-        <w:rPr>
-          <w:lang w:val="en-US"/>
-        </w:rPr>
-      </w:pPr>
-      <w:r>
-        <w:rPr>
+      <w:r>
+        <w:rPr>
+          <w:rFonts w:cstheme="minorHAnsi"/>
+          <w:noProof/>
+          <w:sz w:val="24"/>
+          <w:szCs w:val="24"/>
           <w:lang w:val="en-US"/>
         </w:rPr>
         <w:drawing>
@@ -1612,6 +2611,9 @@
         <w:spacing w:before="100" w:beforeAutospacing="1" w:after="100" w:afterAutospacing="1" w:line="240" w:lineRule="auto"/>
         <w:ind w:left="1440"/>
         <w:rPr>
+          <w:rFonts w:cstheme="minorHAnsi"/>
+          <w:sz w:val="24"/>
+          <w:szCs w:val="24"/>
           <w:lang w:val="en-US"/>
         </w:rPr>
       </w:pPr>
@@ -1625,17 +2627,39 @@
         </w:numPr>
         <w:spacing w:before="100" w:beforeAutospacing="1" w:after="100" w:afterAutospacing="1" w:line="240" w:lineRule="auto"/>
         <w:rPr>
-          <w:rFonts w:ascii="Times New Roman" w:eastAsia="Times New Roman" w:hAnsi="Times New Roman" w:cs="Times New Roman"/>
-          <w:sz w:val="24"/>
-          <w:szCs w:val="24"/>
-          <w:lang w:eastAsia="pt-BR"/>
-        </w:rPr>
-      </w:pPr>
-      <w:r>
-        <w:t>HEI2015C10_SODIUM maior, ou seja</w:t>
-      </w:r>
-      <w:r>
-        <w:t>, baixo consumo de sódio</w:t>
+          <w:rFonts w:eastAsia="Times New Roman" w:cstheme="minorHAnsi"/>
+          <w:sz w:val="24"/>
+          <w:szCs w:val="24"/>
+          <w:lang w:eastAsia="pt-BR"/>
+        </w:rPr>
+      </w:pPr>
+      <w:r>
+        <w:rPr>
+          <w:rFonts w:cstheme="minorHAnsi"/>
+          <w:b/>
+          <w:bCs/>
+          <w:color w:val="FF0000"/>
+          <w:sz w:val="24"/>
+          <w:szCs w:val="24"/>
+        </w:rPr>
+        <w:t>HEI2015C10_SODIUM</w:t>
+      </w:r>
+      <w:r>
+        <w:rPr>
+          <w:rFonts w:cstheme="minorHAnsi"/>
+          <w:color w:val="FF0000"/>
+          <w:sz w:val="24"/>
+          <w:szCs w:val="24"/>
+        </w:rPr>
+        <w:t xml:space="preserve"> </w:t>
+      </w:r>
+      <w:r>
+        <w:rPr>
+          <w:rFonts w:cstheme="minorHAnsi"/>
+          <w:sz w:val="24"/>
+          <w:szCs w:val="24"/>
+        </w:rPr>
+        <w:t>maior, ou seja, baixo consumo de sódio</w:t>
       </w:r>
     </w:p>
     <w:p>
@@ -1647,29 +2671,105 @@
         </w:numPr>
         <w:spacing w:before="100" w:beforeAutospacing="1" w:after="100" w:afterAutospacing="1" w:line="240" w:lineRule="auto"/>
         <w:rPr>
+          <w:rFonts w:cstheme="minorHAnsi"/>
+          <w:sz w:val="24"/>
+          <w:szCs w:val="24"/>
+        </w:rPr>
+      </w:pPr>
+      <w:r>
+        <w:rPr>
+          <w:rFonts w:cstheme="minorHAnsi"/>
+          <w:b/>
+          <w:bCs/>
+          <w:color w:val="4472C4" w:themeColor="accent1"/>
+          <w:sz w:val="24"/>
+          <w:szCs w:val="24"/>
+        </w:rPr>
+        <w:t>Phq_grp</w:t>
+      </w:r>
+      <w:r>
+        <w:rPr>
+          <w:rFonts w:cstheme="minorHAnsi"/>
+          <w:color w:val="4472C4" w:themeColor="accent1"/>
+          <w:sz w:val="24"/>
+          <w:szCs w:val="24"/>
+        </w:rPr>
+        <w:t xml:space="preserve"> </w:t>
+      </w:r>
+      <w:r>
+        <w:rPr>
+          <w:rFonts w:cstheme="minorHAnsi"/>
+          <w:sz w:val="24"/>
+          <w:szCs w:val="24"/>
+        </w:rPr>
+        <w:t>– Vemos que existe diferença nos resultados apresentados e que quanto m</w:t>
+      </w:r>
+      <w:r>
+        <w:rPr>
+          <w:rFonts w:cstheme="minorHAnsi"/>
+          <w:sz w:val="24"/>
+          <w:szCs w:val="24"/>
+        </w:rPr>
+        <w:t xml:space="preserve">enor o consumo de sódio </w:t>
+      </w:r>
+      <w:r>
+        <w:rPr>
+          <w:rFonts w:cstheme="minorHAnsi"/>
+          <w:sz w:val="24"/>
+          <w:szCs w:val="24"/>
+        </w:rPr>
+        <w:t xml:space="preserve">a tendência é que tenha </w:t>
+      </w:r>
+      <w:r>
+        <w:rPr>
+          <w:rFonts w:cstheme="minorHAnsi"/>
+          <w:sz w:val="24"/>
+          <w:szCs w:val="24"/>
+        </w:rPr>
+        <w:t>0.7</w:t>
+      </w:r>
+      <w:r>
+        <w:rPr>
+          <w:rFonts w:cstheme="minorHAnsi"/>
+          <w:sz w:val="24"/>
+          <w:szCs w:val="24"/>
+        </w:rPr>
+        <w:t xml:space="preserve">% </w:t>
+      </w:r>
+      <w:r>
+        <w:rPr>
+          <w:rFonts w:cstheme="minorHAnsi"/>
+          <w:sz w:val="24"/>
+          <w:szCs w:val="24"/>
+        </w:rPr>
+        <w:t>mais</w:t>
+      </w:r>
+      <w:r>
+        <w:rPr>
+          <w:rFonts w:cstheme="minorHAnsi"/>
+          <w:sz w:val="24"/>
+          <w:szCs w:val="24"/>
+        </w:rPr>
+        <w:t xml:space="preserve"> probabilidade de participar dos grupos com sintomas mais graves.</w:t>
+      </w:r>
+    </w:p>
+    <w:p>
+      <w:pPr>
+        <w:spacing w:before="100" w:beforeAutospacing="1" w:after="100" w:afterAutospacing="1" w:line="240" w:lineRule="auto"/>
+        <w:ind w:left="372" w:firstLine="708"/>
+        <w:rPr>
+          <w:rFonts w:cstheme="minorHAnsi"/>
+          <w:sz w:val="24"/>
+          <w:szCs w:val="24"/>
           <w:lang w:val="en-US"/>
         </w:rPr>
       </w:pPr>
-      <w:proofErr w:type="spellStart"/>
-      <w:r>
-        <w:rPr>
-          <w:lang w:val="en-US"/>
-        </w:rPr>
-        <w:t>Phq_grp</w:t>
-      </w:r>
-      <w:proofErr w:type="spellEnd"/>
-    </w:p>
-    <w:p>
-      <w:pPr>
-        <w:pStyle w:val="PargrafodaLista"/>
-        <w:spacing w:before="100" w:beforeAutospacing="1" w:after="100" w:afterAutospacing="1" w:line="240" w:lineRule="auto"/>
-        <w:ind w:left="1440"/>
-        <w:rPr>
-          <w:lang w:val="en-US"/>
-        </w:rPr>
-      </w:pPr>
-      <w:r>
-        <w:rPr>
+      <w:r>
+        <w:rPr>
+          <w:rFonts w:cstheme="minorHAnsi"/>
+          <w:noProof/>
+          <w:sz w:val="24"/>
+          <w:szCs w:val="24"/>
           <w:lang w:val="en-US"/>
         </w:rPr>
         <w:drawing>
@@ -1715,6 +2815,9 @@
         <w:spacing w:before="100" w:beforeAutospacing="1" w:after="100" w:afterAutospacing="1" w:line="240" w:lineRule="auto"/>
         <w:ind w:left="1440"/>
         <w:rPr>
+          <w:rFonts w:cstheme="minorHAnsi"/>
+          <w:sz w:val="24"/>
+          <w:szCs w:val="24"/>
           <w:lang w:val="en-US"/>
         </w:rPr>
       </w:pPr>
@@ -1728,29 +2831,100 @@
         </w:numPr>
         <w:spacing w:before="100" w:beforeAutospacing="1" w:after="100" w:afterAutospacing="1" w:line="240" w:lineRule="auto"/>
         <w:rPr>
+          <w:rFonts w:cstheme="minorHAnsi"/>
+          <w:sz w:val="24"/>
+          <w:szCs w:val="24"/>
+        </w:rPr>
+      </w:pPr>
+      <w:r>
+        <w:rPr>
+          <w:rFonts w:cstheme="minorHAnsi"/>
+          <w:b/>
+          <w:bCs/>
+          <w:color w:val="4472C4" w:themeColor="accent1"/>
+          <w:sz w:val="24"/>
+          <w:szCs w:val="24"/>
+        </w:rPr>
+        <w:t>TotalScore_grp</w:t>
+      </w:r>
+      <w:r>
+        <w:rPr>
+          <w:rFonts w:cstheme="minorHAnsi"/>
+          <w:sz w:val="24"/>
+          <w:szCs w:val="24"/>
+        </w:rPr>
+        <w:t xml:space="preserve"> </w:t>
+      </w:r>
+      <w:r>
+        <w:rPr>
+          <w:rFonts w:cstheme="minorHAnsi"/>
+          <w:sz w:val="24"/>
+          <w:szCs w:val="24"/>
+        </w:rPr>
+        <w:t xml:space="preserve">– Vemos que existe diferença nos resultados apresentados e que quanto menor o consumo de sódio a tendência é que tenha </w:t>
+      </w:r>
+      <w:r>
+        <w:rPr>
+          <w:rFonts w:cstheme="minorHAnsi"/>
+          <w:sz w:val="24"/>
+          <w:szCs w:val="24"/>
+        </w:rPr>
+        <w:t>3.7</w:t>
+      </w:r>
+      <w:r>
+        <w:rPr>
+          <w:rFonts w:cstheme="minorHAnsi"/>
+          <w:sz w:val="24"/>
+          <w:szCs w:val="24"/>
+        </w:rPr>
+        <w:t>% mais probabilidade de participar dos grupos com</w:t>
+      </w:r>
+      <w:r>
+        <w:rPr>
+          <w:rFonts w:cstheme="minorHAnsi"/>
+          <w:sz w:val="24"/>
+          <w:szCs w:val="24"/>
+        </w:rPr>
+        <w:t xml:space="preserve"> maiores níveis de saúde</w:t>
+      </w:r>
+      <w:r>
+        <w:rPr>
+          <w:rFonts w:cstheme="minorHAnsi"/>
+          <w:sz w:val="24"/>
+          <w:szCs w:val="24"/>
+        </w:rPr>
+        <w:t>.</w:t>
+      </w:r>
+    </w:p>
+    <w:p>
+      <w:pPr>
+        <w:pStyle w:val="PargrafodaLista"/>
+        <w:spacing w:before="100" w:beforeAutospacing="1" w:after="100" w:afterAutospacing="1" w:line="240" w:lineRule="auto"/>
+        <w:ind w:left="1440"/>
+        <w:rPr>
+          <w:rFonts w:cstheme="minorHAnsi"/>
+          <w:sz w:val="24"/>
+          <w:szCs w:val="24"/>
+        </w:rPr>
+      </w:pPr>
+    </w:p>
+    <w:p>
+      <w:pPr>
+        <w:spacing w:before="100" w:beforeAutospacing="1" w:after="100" w:afterAutospacing="1" w:line="240" w:lineRule="auto"/>
+        <w:ind w:left="372" w:firstLine="708"/>
+        <w:rPr>
+          <w:rFonts w:cstheme="minorHAnsi"/>
+          <w:sz w:val="24"/>
+          <w:szCs w:val="24"/>
           <w:lang w:val="en-US"/>
         </w:rPr>
       </w:pPr>
-      <w:proofErr w:type="spellStart"/>
-      <w:r>
-        <w:rPr>
-          <w:lang w:val="en-US"/>
-        </w:rPr>
-        <w:t>TotalScore_grp</w:t>
-      </w:r>
-      <w:proofErr w:type="spellEnd"/>
-    </w:p>
-    <w:p>
-      <w:pPr>
-        <w:pStyle w:val="PargrafodaLista"/>
-        <w:spacing w:before="100" w:beforeAutospacing="1" w:after="100" w:afterAutospacing="1" w:line="240" w:lineRule="auto"/>
-        <w:ind w:left="1440"/>
-        <w:rPr>
-          <w:lang w:val="en-US"/>
-        </w:rPr>
-      </w:pPr>
-      <w:r>
-        <w:rPr>
+      <w:r>
+        <w:rPr>
+          <w:rFonts w:cstheme="minorHAnsi"/>
+          <w:noProof/>
+          <w:sz w:val="24"/>
+          <w:szCs w:val="24"/>
           <w:lang w:val="en-US"/>
         </w:rPr>
         <w:drawing>
@@ -1795,7 +2969,7 @@
         <w:pStyle w:val="PargrafodaLista"/>
         <w:spacing w:before="100" w:beforeAutospacing="1" w:after="100" w:afterAutospacing="1" w:line="240" w:lineRule="auto"/>
         <w:rPr>
-          <w:rFonts w:ascii="Times New Roman" w:eastAsia="Times New Roman" w:hAnsi="Times New Roman" w:cs="Times New Roman"/>
+          <w:rFonts w:eastAsia="Times New Roman" w:cstheme="minorHAnsi"/>
           <w:sz w:val="24"/>
           <w:szCs w:val="24"/>
           <w:lang w:eastAsia="pt-BR"/>
@@ -1811,26 +2985,39 @@
         </w:numPr>
         <w:spacing w:before="100" w:beforeAutospacing="1" w:after="100" w:afterAutospacing="1" w:line="240" w:lineRule="auto"/>
         <w:rPr>
-          <w:rFonts w:ascii="Times New Roman" w:eastAsia="Times New Roman" w:hAnsi="Times New Roman" w:cs="Times New Roman"/>
-          <w:sz w:val="24"/>
-          <w:szCs w:val="24"/>
-          <w:lang w:eastAsia="pt-BR"/>
-        </w:rPr>
-      </w:pPr>
-      <w:r>
+          <w:rFonts w:eastAsia="Times New Roman" w:cstheme="minorHAnsi"/>
+          <w:sz w:val="24"/>
+          <w:szCs w:val="24"/>
+          <w:lang w:eastAsia="pt-BR"/>
+        </w:rPr>
+      </w:pPr>
+      <w:r>
+        <w:rPr>
+          <w:rFonts w:cstheme="minorHAnsi"/>
+          <w:b/>
+          <w:bCs/>
+          <w:color w:val="FF0000"/>
+          <w:sz w:val="24"/>
+          <w:szCs w:val="24"/>
+        </w:rPr>
         <w:t>HEI2015C13_ADDSUG</w:t>
       </w:r>
       <w:r>
+        <w:rPr>
+          <w:rFonts w:cstheme="minorHAnsi"/>
+          <w:color w:val="FF0000"/>
+          <w:sz w:val="24"/>
+          <w:szCs w:val="24"/>
+        </w:rPr>
         <w:t xml:space="preserve"> </w:t>
       </w:r>
       <w:r>
-        <w:t>maior,</w:t>
-      </w:r>
-      <w:r>
-        <w:t xml:space="preserve"> ou s</w:t>
-      </w:r>
-      <w:r>
-        <w:t>eja, baixo consumo de açúcar</w:t>
+        <w:rPr>
+          <w:rFonts w:cstheme="minorHAnsi"/>
+          <w:sz w:val="24"/>
+          <w:szCs w:val="24"/>
+        </w:rPr>
+        <w:t>maior, ou seja, baixo consumo de açúcar</w:t>
       </w:r>
     </w:p>
     <w:p>
@@ -1842,29 +3029,118 @@
         </w:numPr>
         <w:spacing w:before="100" w:beforeAutospacing="1" w:after="100" w:afterAutospacing="1" w:line="240" w:lineRule="auto"/>
         <w:rPr>
+          <w:rFonts w:cstheme="minorHAnsi"/>
+          <w:sz w:val="24"/>
+          <w:szCs w:val="24"/>
+        </w:rPr>
+      </w:pPr>
+      <w:r>
+        <w:rPr>
+          <w:rFonts w:cstheme="minorHAnsi"/>
+          <w:b/>
+          <w:bCs/>
+          <w:color w:val="4472C4" w:themeColor="accent1"/>
+          <w:sz w:val="24"/>
+          <w:szCs w:val="24"/>
+        </w:rPr>
+        <w:t>Phq_grp</w:t>
+      </w:r>
+      <w:r>
+        <w:rPr>
+          <w:rFonts w:cstheme="minorHAnsi"/>
+          <w:color w:val="4472C4" w:themeColor="accent1"/>
+          <w:sz w:val="24"/>
+          <w:szCs w:val="24"/>
+        </w:rPr>
+        <w:t xml:space="preserve"> </w:t>
+      </w:r>
+      <w:r>
+        <w:rPr>
+          <w:rFonts w:cstheme="minorHAnsi"/>
+          <w:sz w:val="24"/>
+          <w:szCs w:val="24"/>
+        </w:rPr>
+        <w:t xml:space="preserve">– Vemos que existe diferença nos resultados apresentados e que quanto menor o consumo de </w:t>
+      </w:r>
+      <w:r>
+        <w:rPr>
+          <w:rFonts w:cstheme="minorHAnsi"/>
+          <w:sz w:val="24"/>
+          <w:szCs w:val="24"/>
+        </w:rPr>
+        <w:t>açúcar</w:t>
+      </w:r>
+      <w:r>
+        <w:rPr>
+          <w:rFonts w:cstheme="minorHAnsi"/>
+          <w:sz w:val="24"/>
+          <w:szCs w:val="24"/>
+        </w:rPr>
+        <w:t xml:space="preserve"> a tendência é que tenha </w:t>
+      </w:r>
+      <w:r>
+        <w:rPr>
+          <w:rFonts w:cstheme="minorHAnsi"/>
+          <w:sz w:val="24"/>
+          <w:szCs w:val="24"/>
+        </w:rPr>
+        <w:t>1.5</w:t>
+      </w:r>
+      <w:r>
+        <w:rPr>
+          <w:rFonts w:cstheme="minorHAnsi"/>
+          <w:sz w:val="24"/>
+          <w:szCs w:val="24"/>
+        </w:rPr>
+        <w:t xml:space="preserve">% </w:t>
+      </w:r>
+      <w:r>
+        <w:rPr>
+          <w:rFonts w:cstheme="minorHAnsi"/>
+          <w:sz w:val="24"/>
+          <w:szCs w:val="24"/>
+        </w:rPr>
+        <w:lastRenderedPageBreak/>
+        <w:t>menos probabilidade</w:t>
+      </w:r>
+      <w:r>
+        <w:rPr>
+          <w:rFonts w:cstheme="minorHAnsi"/>
+          <w:sz w:val="24"/>
+          <w:szCs w:val="24"/>
+        </w:rPr>
+        <w:t xml:space="preserve"> de participar dos grupos com sintomas mais graves.</w:t>
+      </w:r>
+    </w:p>
+    <w:p>
+      <w:pPr>
+        <w:pStyle w:val="PargrafodaLista"/>
+        <w:spacing w:before="100" w:beforeAutospacing="1" w:after="100" w:afterAutospacing="1" w:line="240" w:lineRule="auto"/>
+        <w:ind w:left="1440"/>
+        <w:rPr>
+          <w:rFonts w:cstheme="minorHAnsi"/>
+          <w:sz w:val="24"/>
+          <w:szCs w:val="24"/>
+        </w:rPr>
+      </w:pPr>
+    </w:p>
+    <w:p>
+      <w:pPr>
+        <w:spacing w:before="100" w:beforeAutospacing="1" w:after="100" w:afterAutospacing="1" w:line="240" w:lineRule="auto"/>
+        <w:ind w:left="708" w:firstLine="372"/>
+        <w:rPr>
+          <w:rFonts w:cstheme="minorHAnsi"/>
+          <w:sz w:val="24"/>
+          <w:szCs w:val="24"/>
           <w:lang w:val="en-US"/>
         </w:rPr>
       </w:pPr>
-      <w:proofErr w:type="spellStart"/>
-      <w:r>
-        <w:rPr>
-          <w:lang w:val="en-US"/>
-        </w:rPr>
-        <w:t>Phq_grp</w:t>
-      </w:r>
-      <w:proofErr w:type="spellEnd"/>
-    </w:p>
-    <w:p>
-      <w:pPr>
-        <w:pStyle w:val="PargrafodaLista"/>
-        <w:spacing w:before="100" w:beforeAutospacing="1" w:after="100" w:afterAutospacing="1" w:line="240" w:lineRule="auto"/>
-        <w:ind w:left="1440"/>
-        <w:rPr>
-          <w:lang w:val="en-US"/>
-        </w:rPr>
-      </w:pPr>
-      <w:r>
-        <w:rPr>
+      <w:r>
+        <w:rPr>
+          <w:rFonts w:cstheme="minorHAnsi"/>
+          <w:noProof/>
+          <w:sz w:val="24"/>
+          <w:szCs w:val="24"/>
           <w:lang w:val="en-US"/>
         </w:rPr>
         <w:drawing>
@@ -1910,6 +3186,9 @@
         <w:spacing w:before="100" w:beforeAutospacing="1" w:after="100" w:afterAutospacing="1" w:line="240" w:lineRule="auto"/>
         <w:ind w:left="1440"/>
         <w:rPr>
+          <w:rFonts w:cstheme="minorHAnsi"/>
+          <w:sz w:val="24"/>
+          <w:szCs w:val="24"/>
           <w:lang w:val="en-US"/>
         </w:rPr>
       </w:pPr>
@@ -1923,29 +3202,105 @@
         </w:numPr>
         <w:spacing w:before="100" w:beforeAutospacing="1" w:after="100" w:afterAutospacing="1" w:line="240" w:lineRule="auto"/>
         <w:rPr>
+          <w:rFonts w:cstheme="minorHAnsi"/>
+          <w:sz w:val="24"/>
+          <w:szCs w:val="24"/>
+        </w:rPr>
+      </w:pPr>
+      <w:r>
+        <w:rPr>
+          <w:rFonts w:cstheme="minorHAnsi"/>
+          <w:b/>
+          <w:bCs/>
+          <w:color w:val="4472C4" w:themeColor="accent1"/>
+          <w:sz w:val="24"/>
+          <w:szCs w:val="24"/>
+        </w:rPr>
+        <w:t>TotalScore_grp</w:t>
+      </w:r>
+      <w:r>
+        <w:rPr>
+          <w:rFonts w:cstheme="minorHAnsi"/>
+          <w:color w:val="4472C4" w:themeColor="accent1"/>
+          <w:sz w:val="24"/>
+          <w:szCs w:val="24"/>
+        </w:rPr>
+        <w:t xml:space="preserve"> </w:t>
+      </w:r>
+      <w:r>
+        <w:rPr>
+          <w:rFonts w:cstheme="minorHAnsi"/>
+          <w:sz w:val="24"/>
+          <w:szCs w:val="24"/>
+        </w:rPr>
+        <w:t xml:space="preserve">– Vemos que existe diferença nos resultados apresentados e que quanto menor o consumo de </w:t>
+      </w:r>
+      <w:r>
+        <w:rPr>
+          <w:rFonts w:cstheme="minorHAnsi"/>
+          <w:sz w:val="24"/>
+          <w:szCs w:val="24"/>
+        </w:rPr>
+        <w:t>açúcar</w:t>
+      </w:r>
+      <w:r>
+        <w:rPr>
+          <w:rFonts w:cstheme="minorHAnsi"/>
+          <w:sz w:val="24"/>
+          <w:szCs w:val="24"/>
+        </w:rPr>
+        <w:t xml:space="preserve"> a tendência é que tenha </w:t>
+      </w:r>
+      <w:r>
+        <w:rPr>
+          <w:rFonts w:cstheme="minorHAnsi"/>
+          <w:sz w:val="24"/>
+          <w:szCs w:val="24"/>
+        </w:rPr>
+        <w:t>5</w:t>
+      </w:r>
+      <w:r>
+        <w:rPr>
+          <w:rFonts w:cstheme="minorHAnsi"/>
+          <w:sz w:val="24"/>
+          <w:szCs w:val="24"/>
+        </w:rPr>
+        <w:t>% mais probabilidade de participar dos grupos com</w:t>
+      </w:r>
+      <w:r>
+        <w:rPr>
+          <w:rFonts w:cstheme="minorHAnsi"/>
+          <w:sz w:val="24"/>
+          <w:szCs w:val="24"/>
+        </w:rPr>
+        <w:t xml:space="preserve"> níveis de saúde maiores</w:t>
+      </w:r>
+      <w:r>
+        <w:rPr>
+          <w:rFonts w:cstheme="minorHAnsi"/>
+          <w:sz w:val="24"/>
+          <w:szCs w:val="24"/>
+        </w:rPr>
+        <w:t>.</w:t>
+      </w:r>
+    </w:p>
+    <w:p>
+      <w:pPr>
+        <w:spacing w:before="100" w:beforeAutospacing="1" w:after="100" w:afterAutospacing="1" w:line="240" w:lineRule="auto"/>
+        <w:ind w:left="1080"/>
+        <w:rPr>
+          <w:rFonts w:cstheme="minorHAnsi"/>
+          <w:sz w:val="24"/>
+          <w:szCs w:val="24"/>
           <w:lang w:val="en-US"/>
         </w:rPr>
       </w:pPr>
-      <w:proofErr w:type="spellStart"/>
-      <w:r>
-        <w:rPr>
-          <w:lang w:val="en-US"/>
-        </w:rPr>
-        <w:t>TotalScore_grp</w:t>
-      </w:r>
-      <w:proofErr w:type="spellEnd"/>
-    </w:p>
-    <w:p>
-      <w:pPr>
-        <w:pStyle w:val="PargrafodaLista"/>
-        <w:spacing w:before="100" w:beforeAutospacing="1" w:after="100" w:afterAutospacing="1" w:line="240" w:lineRule="auto"/>
-        <w:ind w:left="1440"/>
-        <w:rPr>
-          <w:lang w:val="en-US"/>
-        </w:rPr>
-      </w:pPr>
-      <w:r>
-        <w:rPr>
+      <w:r>
+        <w:rPr>
+          <w:rFonts w:cstheme="minorHAnsi"/>
+          <w:noProof/>
+          <w:sz w:val="24"/>
+          <w:szCs w:val="24"/>
           <w:lang w:val="en-US"/>
         </w:rPr>
         <w:drawing>
@@ -1991,6 +3346,9 @@
         <w:spacing w:before="100" w:beforeAutospacing="1" w:after="100" w:afterAutospacing="1" w:line="240" w:lineRule="auto"/>
         <w:ind w:left="1440"/>
         <w:rPr>
+          <w:rFonts w:cstheme="minorHAnsi"/>
+          <w:sz w:val="24"/>
+          <w:szCs w:val="24"/>
           <w:lang w:val="en-US"/>
         </w:rPr>
       </w:pPr>
@@ -2004,26 +3362,39 @@
         </w:numPr>
         <w:spacing w:before="100" w:beforeAutospacing="1" w:after="100" w:afterAutospacing="1" w:line="240" w:lineRule="auto"/>
         <w:rPr>
-          <w:rFonts w:ascii="Times New Roman" w:eastAsia="Times New Roman" w:hAnsi="Times New Roman" w:cs="Times New Roman"/>
-          <w:sz w:val="24"/>
-          <w:szCs w:val="24"/>
-          <w:lang w:eastAsia="pt-BR"/>
-        </w:rPr>
-      </w:pPr>
-      <w:r>
+          <w:rFonts w:eastAsia="Times New Roman" w:cstheme="minorHAnsi"/>
+          <w:sz w:val="24"/>
+          <w:szCs w:val="24"/>
+          <w:lang w:eastAsia="pt-BR"/>
+        </w:rPr>
+      </w:pPr>
+      <w:r>
+        <w:rPr>
+          <w:rFonts w:cstheme="minorHAnsi"/>
+          <w:b/>
+          <w:bCs/>
+          <w:color w:val="FF0000"/>
+          <w:sz w:val="24"/>
+          <w:szCs w:val="24"/>
+        </w:rPr>
         <w:t>HEI2015C3_TOTALFRUIT</w:t>
       </w:r>
       <w:r>
+        <w:rPr>
+          <w:rFonts w:cstheme="minorHAnsi"/>
+          <w:color w:val="FF0000"/>
+          <w:sz w:val="24"/>
+          <w:szCs w:val="24"/>
+        </w:rPr>
         <w:t xml:space="preserve"> </w:t>
       </w:r>
       <w:r>
-        <w:t>maior,</w:t>
-      </w:r>
-      <w:r>
-        <w:t xml:space="preserve"> ou s</w:t>
-      </w:r>
-      <w:r>
-        <w:t>eja, alto consumo de frutas e sucos de frutas</w:t>
+        <w:rPr>
+          <w:rFonts w:cstheme="minorHAnsi"/>
+          <w:sz w:val="24"/>
+          <w:szCs w:val="24"/>
+        </w:rPr>
+        <w:t>maior, ou seja, alto consumo de frutas e sucos de frutas</w:t>
       </w:r>
     </w:p>
     <w:p>
@@ -2035,29 +3406,121 @@
         </w:numPr>
         <w:spacing w:before="100" w:beforeAutospacing="1" w:after="100" w:afterAutospacing="1" w:line="240" w:lineRule="auto"/>
         <w:rPr>
+          <w:rFonts w:cstheme="minorHAnsi"/>
+          <w:sz w:val="24"/>
+          <w:szCs w:val="24"/>
+        </w:rPr>
+      </w:pPr>
+      <w:r>
+        <w:rPr>
+          <w:rFonts w:cstheme="minorHAnsi"/>
+          <w:b/>
+          <w:bCs/>
+          <w:color w:val="4472C4" w:themeColor="accent1"/>
+          <w:sz w:val="24"/>
+          <w:szCs w:val="24"/>
+        </w:rPr>
+        <w:t>Phq_grp</w:t>
+      </w:r>
+      <w:r>
+        <w:rPr>
+          <w:rFonts w:cstheme="minorHAnsi"/>
+          <w:color w:val="4472C4" w:themeColor="accent1"/>
+          <w:sz w:val="24"/>
+          <w:szCs w:val="24"/>
+        </w:rPr>
+        <w:t xml:space="preserve"> </w:t>
+      </w:r>
+      <w:r>
+        <w:rPr>
+          <w:rFonts w:cstheme="minorHAnsi"/>
+          <w:sz w:val="24"/>
+          <w:szCs w:val="24"/>
+        </w:rPr>
+        <w:t xml:space="preserve">– Vemos que existe diferença nos resultados apresentados e que quanto </w:t>
+      </w:r>
+      <w:r>
+        <w:rPr>
+          <w:rFonts w:cstheme="minorHAnsi"/>
+          <w:sz w:val="24"/>
+          <w:szCs w:val="24"/>
+        </w:rPr>
+        <w:t>maior</w:t>
+      </w:r>
+      <w:r>
+        <w:rPr>
+          <w:rFonts w:cstheme="minorHAnsi"/>
+          <w:sz w:val="24"/>
+          <w:szCs w:val="24"/>
+        </w:rPr>
+        <w:t xml:space="preserve"> o consumo de </w:t>
+      </w:r>
+      <w:r>
+        <w:rPr>
+          <w:rFonts w:cstheme="minorHAnsi"/>
+          <w:sz w:val="24"/>
+          <w:szCs w:val="24"/>
+        </w:rPr>
+        <w:t>frutas e sucos</w:t>
+      </w:r>
+      <w:r>
+        <w:rPr>
+          <w:rFonts w:cstheme="minorHAnsi"/>
+          <w:sz w:val="24"/>
+          <w:szCs w:val="24"/>
+        </w:rPr>
+        <w:t xml:space="preserve"> a tendência é que tenha </w:t>
+      </w:r>
+      <w:r>
+        <w:rPr>
+          <w:rFonts w:cstheme="minorHAnsi"/>
+          <w:sz w:val="24"/>
+          <w:szCs w:val="24"/>
+        </w:rPr>
+        <w:t>1.9</w:t>
+      </w:r>
+      <w:r>
+        <w:rPr>
+          <w:rFonts w:cstheme="minorHAnsi"/>
+          <w:sz w:val="24"/>
+          <w:szCs w:val="24"/>
+        </w:rPr>
+        <w:t xml:space="preserve">% </w:t>
+      </w:r>
+      <w:r>
+        <w:rPr>
+          <w:rFonts w:cstheme="minorHAnsi"/>
+          <w:sz w:val="24"/>
+          <w:szCs w:val="24"/>
+        </w:rPr>
+        <w:t>menos</w:t>
+      </w:r>
+      <w:r>
+        <w:rPr>
+          <w:rFonts w:cstheme="minorHAnsi"/>
+          <w:sz w:val="24"/>
+          <w:szCs w:val="24"/>
+        </w:rPr>
+        <w:t xml:space="preserve"> probabilidade de participar dos grupos com sintomas mais graves.</w:t>
+      </w:r>
+    </w:p>
+    <w:p>
+      <w:pPr>
+        <w:spacing w:before="100" w:beforeAutospacing="1" w:after="100" w:afterAutospacing="1" w:line="240" w:lineRule="auto"/>
+        <w:ind w:left="1080"/>
+        <w:rPr>
+          <w:rFonts w:cstheme="minorHAnsi"/>
+          <w:sz w:val="24"/>
+          <w:szCs w:val="24"/>
           <w:lang w:val="en-US"/>
         </w:rPr>
       </w:pPr>
-      <w:proofErr w:type="spellStart"/>
-      <w:r>
-        <w:rPr>
-          <w:lang w:val="en-US"/>
-        </w:rPr>
-        <w:t>Phq_grp</w:t>
-      </w:r>
-      <w:proofErr w:type="spellEnd"/>
-    </w:p>
-    <w:p>
-      <w:pPr>
-        <w:pStyle w:val="PargrafodaLista"/>
-        <w:spacing w:before="100" w:beforeAutospacing="1" w:after="100" w:afterAutospacing="1" w:line="240" w:lineRule="auto"/>
-        <w:ind w:left="1440"/>
-        <w:rPr>
-          <w:lang w:val="en-US"/>
-        </w:rPr>
-      </w:pPr>
-      <w:r>
-        <w:rPr>
+      <w:r>
+        <w:rPr>
+          <w:rFonts w:cstheme="minorHAnsi"/>
+          <w:noProof/>
+          <w:sz w:val="24"/>
+          <w:szCs w:val="24"/>
           <w:lang w:val="en-US"/>
         </w:rPr>
         <w:drawing>
@@ -2103,6 +3566,9 @@
         <w:spacing w:before="100" w:beforeAutospacing="1" w:after="100" w:afterAutospacing="1" w:line="240" w:lineRule="auto"/>
         <w:ind w:left="1440"/>
         <w:rPr>
+          <w:rFonts w:cstheme="minorHAnsi"/>
+          <w:sz w:val="24"/>
+          <w:szCs w:val="24"/>
           <w:lang w:val="en-US"/>
         </w:rPr>
       </w:pPr>
@@ -2116,29 +3582,105 @@
         </w:numPr>
         <w:spacing w:before="100" w:beforeAutospacing="1" w:after="100" w:afterAutospacing="1" w:line="240" w:lineRule="auto"/>
         <w:rPr>
+          <w:rFonts w:cstheme="minorHAnsi"/>
+          <w:sz w:val="24"/>
+          <w:szCs w:val="24"/>
+        </w:rPr>
+      </w:pPr>
+      <w:r>
+        <w:rPr>
+          <w:rFonts w:cstheme="minorHAnsi"/>
+          <w:b/>
+          <w:bCs/>
+          <w:color w:val="4472C4" w:themeColor="accent1"/>
+          <w:sz w:val="24"/>
+          <w:szCs w:val="24"/>
+        </w:rPr>
+        <w:t>TotalScore_grp</w:t>
+      </w:r>
+      <w:r>
+        <w:rPr>
+          <w:rFonts w:cstheme="minorHAnsi"/>
+          <w:color w:val="4472C4" w:themeColor="accent1"/>
+          <w:sz w:val="24"/>
+          <w:szCs w:val="24"/>
+        </w:rPr>
+        <w:t xml:space="preserve"> </w:t>
+      </w:r>
+      <w:r>
+        <w:rPr>
+          <w:rFonts w:cstheme="minorHAnsi"/>
+          <w:sz w:val="24"/>
+          <w:szCs w:val="24"/>
+        </w:rPr>
+        <w:t xml:space="preserve">– Vemos que existe diferença nos resultados apresentados e que quanto maior o consumo de frutas e sucos a tendência é que tenha </w:t>
+      </w:r>
+      <w:r>
+        <w:rPr>
+          <w:rFonts w:cstheme="minorHAnsi"/>
+          <w:sz w:val="24"/>
+          <w:szCs w:val="24"/>
+        </w:rPr>
+        <w:t>14.8</w:t>
+      </w:r>
+      <w:r>
+        <w:rPr>
+          <w:rFonts w:cstheme="minorHAnsi"/>
+          <w:sz w:val="24"/>
+          <w:szCs w:val="24"/>
+        </w:rPr>
+        <w:t xml:space="preserve">% </w:t>
+      </w:r>
+      <w:r>
+        <w:rPr>
+          <w:rFonts w:cstheme="minorHAnsi"/>
+          <w:sz w:val="24"/>
+          <w:szCs w:val="24"/>
+        </w:rPr>
+        <w:t>maior</w:t>
+      </w:r>
+      <w:r>
+        <w:rPr>
+          <w:rFonts w:cstheme="minorHAnsi"/>
+          <w:sz w:val="24"/>
+          <w:szCs w:val="24"/>
+        </w:rPr>
+        <w:t xml:space="preserve"> probabilidade de participar dos grupos com </w:t>
+      </w:r>
+      <w:r>
+        <w:rPr>
+          <w:rFonts w:cstheme="minorHAnsi"/>
+          <w:sz w:val="24"/>
+          <w:szCs w:val="24"/>
+        </w:rPr>
+        <w:t>níveis de saúde maiores</w:t>
+      </w:r>
+      <w:r>
+        <w:rPr>
+          <w:rFonts w:cstheme="minorHAnsi"/>
+          <w:sz w:val="24"/>
+          <w:szCs w:val="24"/>
+        </w:rPr>
+        <w:t>.</w:t>
+      </w:r>
+    </w:p>
+    <w:p>
+      <w:pPr>
+        <w:spacing w:before="100" w:beforeAutospacing="1" w:after="100" w:afterAutospacing="1" w:line="240" w:lineRule="auto"/>
+        <w:ind w:left="1080"/>
+        <w:rPr>
+          <w:rFonts w:cstheme="minorHAnsi"/>
+          <w:sz w:val="24"/>
+          <w:szCs w:val="24"/>
           <w:lang w:val="en-US"/>
         </w:rPr>
       </w:pPr>
-      <w:proofErr w:type="spellStart"/>
-      <w:r>
-        <w:rPr>
-          <w:lang w:val="en-US"/>
-        </w:rPr>
-        <w:t>TotalScore_grp</w:t>
-      </w:r>
-      <w:proofErr w:type="spellEnd"/>
-    </w:p>
-    <w:p>
-      <w:pPr>
-        <w:pStyle w:val="PargrafodaLista"/>
-        <w:spacing w:before="100" w:beforeAutospacing="1" w:after="100" w:afterAutospacing="1" w:line="240" w:lineRule="auto"/>
-        <w:ind w:left="1440"/>
-        <w:rPr>
-          <w:lang w:val="en-US"/>
-        </w:rPr>
-      </w:pPr>
-      <w:r>
-        <w:rPr>
+      <w:r>
+        <w:rPr>
+          <w:rFonts w:cstheme="minorHAnsi"/>
+          <w:noProof/>
+          <w:sz w:val="24"/>
+          <w:szCs w:val="24"/>
           <w:lang w:val="en-US"/>
         </w:rPr>
         <w:drawing>
@@ -2183,7 +3725,7 @@
         <w:pStyle w:val="PargrafodaLista"/>
         <w:spacing w:before="100" w:beforeAutospacing="1" w:after="100" w:afterAutospacing="1" w:line="240" w:lineRule="auto"/>
         <w:rPr>
-          <w:rFonts w:ascii="Times New Roman" w:eastAsia="Times New Roman" w:hAnsi="Times New Roman" w:cs="Times New Roman"/>
+          <w:rFonts w:eastAsia="Times New Roman" w:cstheme="minorHAnsi"/>
           <w:sz w:val="24"/>
           <w:szCs w:val="24"/>
           <w:lang w:eastAsia="pt-BR"/>
@@ -2199,26 +3741,39 @@
         </w:numPr>
         <w:spacing w:before="100" w:beforeAutospacing="1" w:after="100" w:afterAutospacing="1" w:line="240" w:lineRule="auto"/>
         <w:rPr>
-          <w:rFonts w:ascii="Times New Roman" w:eastAsia="Times New Roman" w:hAnsi="Times New Roman" w:cs="Times New Roman"/>
-          <w:sz w:val="24"/>
-          <w:szCs w:val="24"/>
-          <w:lang w:eastAsia="pt-BR"/>
-        </w:rPr>
-      </w:pPr>
-      <w:r>
+          <w:rFonts w:eastAsia="Times New Roman" w:cstheme="minorHAnsi"/>
+          <w:sz w:val="24"/>
+          <w:szCs w:val="24"/>
+          <w:lang w:eastAsia="pt-BR"/>
+        </w:rPr>
+      </w:pPr>
+      <w:r>
+        <w:rPr>
+          <w:rFonts w:cstheme="minorHAnsi"/>
+          <w:b/>
+          <w:bCs/>
+          <w:color w:val="FF0000"/>
+          <w:sz w:val="24"/>
+          <w:szCs w:val="24"/>
+        </w:rPr>
         <w:t>HEI2015C1_TOTALVEG</w:t>
       </w:r>
       <w:r>
+        <w:rPr>
+          <w:rFonts w:cstheme="minorHAnsi"/>
+          <w:color w:val="FF0000"/>
+          <w:sz w:val="24"/>
+          <w:szCs w:val="24"/>
+        </w:rPr>
         <w:t xml:space="preserve"> </w:t>
       </w:r>
       <w:r>
-        <w:t>maior,</w:t>
-      </w:r>
-      <w:r>
-        <w:t xml:space="preserve"> ou s</w:t>
-      </w:r>
-      <w:r>
-        <w:t>eja, alto consumo de vegetais</w:t>
+        <w:rPr>
+          <w:rFonts w:cstheme="minorHAnsi"/>
+          <w:sz w:val="24"/>
+          <w:szCs w:val="24"/>
+        </w:rPr>
+        <w:t>maior, ou seja, alto consumo de vegetais</w:t>
       </w:r>
     </w:p>
     <w:p>
@@ -2230,29 +3785,90 @@
         </w:numPr>
         <w:spacing w:before="100" w:beforeAutospacing="1" w:after="100" w:afterAutospacing="1" w:line="240" w:lineRule="auto"/>
         <w:rPr>
+          <w:rFonts w:cstheme="minorHAnsi"/>
+          <w:sz w:val="24"/>
+          <w:szCs w:val="24"/>
+        </w:rPr>
+      </w:pPr>
+      <w:r>
+        <w:rPr>
+          <w:rFonts w:cstheme="minorHAnsi"/>
+          <w:b/>
+          <w:bCs/>
+          <w:color w:val="4472C4" w:themeColor="accent1"/>
+          <w:sz w:val="24"/>
+          <w:szCs w:val="24"/>
+        </w:rPr>
+        <w:lastRenderedPageBreak/>
+        <w:t>Phq_grp</w:t>
+      </w:r>
+      <w:r>
+        <w:rPr>
+          <w:rFonts w:cstheme="minorHAnsi"/>
+          <w:color w:val="4472C4" w:themeColor="accent1"/>
+          <w:sz w:val="24"/>
+          <w:szCs w:val="24"/>
+        </w:rPr>
+        <w:t xml:space="preserve"> </w:t>
+      </w:r>
+      <w:r>
+        <w:rPr>
+          <w:rFonts w:cstheme="minorHAnsi"/>
+          <w:sz w:val="24"/>
+          <w:szCs w:val="24"/>
+        </w:rPr>
+        <w:t xml:space="preserve">– Vemos que existe diferença nos resultados apresentados e que quanto maior o consumo de </w:t>
+      </w:r>
+      <w:r>
+        <w:rPr>
+          <w:rFonts w:cstheme="minorHAnsi"/>
+          <w:sz w:val="24"/>
+          <w:szCs w:val="24"/>
+        </w:rPr>
+        <w:t>vegetais e hortaliças</w:t>
+      </w:r>
+      <w:r>
+        <w:rPr>
+          <w:rFonts w:cstheme="minorHAnsi"/>
+          <w:sz w:val="24"/>
+          <w:szCs w:val="24"/>
+        </w:rPr>
+        <w:t xml:space="preserve"> a tendência é que tenha</w:t>
+      </w:r>
+      <w:r>
+        <w:rPr>
+          <w:rFonts w:cstheme="minorHAnsi"/>
+          <w:sz w:val="24"/>
+          <w:szCs w:val="24"/>
+        </w:rPr>
+        <w:t xml:space="preserve"> 2</w:t>
+      </w:r>
+      <w:r>
+        <w:rPr>
+          <w:rFonts w:cstheme="minorHAnsi"/>
+          <w:sz w:val="24"/>
+          <w:szCs w:val="24"/>
+        </w:rPr>
+        <w:t>% menos probabilidade de participar dos grupos com sintomas mais graves.</w:t>
+      </w:r>
+    </w:p>
+    <w:p>
+      <w:pPr>
+        <w:spacing w:before="100" w:beforeAutospacing="1" w:after="100" w:afterAutospacing="1" w:line="240" w:lineRule="auto"/>
+        <w:ind w:left="372" w:firstLine="708"/>
+        <w:rPr>
+          <w:rFonts w:cstheme="minorHAnsi"/>
+          <w:sz w:val="24"/>
+          <w:szCs w:val="24"/>
           <w:lang w:val="en-US"/>
         </w:rPr>
       </w:pPr>
-      <w:proofErr w:type="spellStart"/>
-      <w:r>
-        <w:rPr>
-          <w:lang w:val="en-US"/>
-        </w:rPr>
-        <w:t>Phq_grp</w:t>
-      </w:r>
-      <w:proofErr w:type="spellEnd"/>
-    </w:p>
-    <w:p>
-      <w:pPr>
-        <w:pStyle w:val="PargrafodaLista"/>
-        <w:spacing w:before="100" w:beforeAutospacing="1" w:after="100" w:afterAutospacing="1" w:line="240" w:lineRule="auto"/>
-        <w:ind w:left="1440"/>
-        <w:rPr>
-          <w:lang w:val="en-US"/>
-        </w:rPr>
-      </w:pPr>
-      <w:r>
-        <w:rPr>
+      <w:r>
+        <w:rPr>
+          <w:rFonts w:cstheme="minorHAnsi"/>
+          <w:noProof/>
+          <w:sz w:val="24"/>
+          <w:szCs w:val="24"/>
           <w:lang w:val="en-US"/>
         </w:rPr>
         <w:drawing>
@@ -2298,6 +3914,9 @@
         <w:spacing w:before="100" w:beforeAutospacing="1" w:after="100" w:afterAutospacing="1" w:line="240" w:lineRule="auto"/>
         <w:ind w:left="1440"/>
         <w:rPr>
+          <w:rFonts w:cstheme="minorHAnsi"/>
+          <w:sz w:val="24"/>
+          <w:szCs w:val="24"/>
           <w:lang w:val="en-US"/>
         </w:rPr>
       </w:pPr>
@@ -2311,29 +3930,105 @@
         </w:numPr>
         <w:spacing w:before="100" w:beforeAutospacing="1" w:after="100" w:afterAutospacing="1" w:line="240" w:lineRule="auto"/>
         <w:rPr>
+          <w:rFonts w:cstheme="minorHAnsi"/>
+          <w:sz w:val="24"/>
+          <w:szCs w:val="24"/>
+        </w:rPr>
+      </w:pPr>
+      <w:r>
+        <w:rPr>
+          <w:rFonts w:cstheme="minorHAnsi"/>
+          <w:b/>
+          <w:bCs/>
+          <w:color w:val="4472C4" w:themeColor="accent1"/>
+          <w:sz w:val="24"/>
+          <w:szCs w:val="24"/>
+        </w:rPr>
+        <w:t>TotalScore_grp</w:t>
+      </w:r>
+      <w:r>
+        <w:rPr>
+          <w:rFonts w:cstheme="minorHAnsi"/>
+          <w:color w:val="4472C4" w:themeColor="accent1"/>
+          <w:sz w:val="24"/>
+          <w:szCs w:val="24"/>
+        </w:rPr>
+        <w:t xml:space="preserve"> </w:t>
+      </w:r>
+      <w:r>
+        <w:rPr>
+          <w:rFonts w:cstheme="minorHAnsi"/>
+          <w:sz w:val="24"/>
+          <w:szCs w:val="24"/>
+        </w:rPr>
+        <w:t xml:space="preserve">– Vemos que existe diferença nos resultados apresentados e que quanto maior o consumo de vegetais e hortaliças a tendência é que tenha </w:t>
+      </w:r>
+      <w:r>
+        <w:rPr>
+          <w:rFonts w:cstheme="minorHAnsi"/>
+          <w:sz w:val="24"/>
+          <w:szCs w:val="24"/>
+        </w:rPr>
+        <w:t>13.2</w:t>
+      </w:r>
+      <w:r>
+        <w:rPr>
+          <w:rFonts w:cstheme="minorHAnsi"/>
+          <w:sz w:val="24"/>
+          <w:szCs w:val="24"/>
+        </w:rPr>
+        <w:t xml:space="preserve">% </w:t>
+      </w:r>
+      <w:r>
+        <w:rPr>
+          <w:rFonts w:cstheme="minorHAnsi"/>
+          <w:sz w:val="24"/>
+          <w:szCs w:val="24"/>
+        </w:rPr>
+        <w:t>mais</w:t>
+      </w:r>
+      <w:r>
+        <w:rPr>
+          <w:rFonts w:cstheme="minorHAnsi"/>
+          <w:sz w:val="24"/>
+          <w:szCs w:val="24"/>
+        </w:rPr>
+        <w:t xml:space="preserve"> probabilidade de participar dos grupos com </w:t>
+      </w:r>
+      <w:r>
+        <w:rPr>
+          <w:rFonts w:cstheme="minorHAnsi"/>
+          <w:sz w:val="24"/>
+          <w:szCs w:val="24"/>
+        </w:rPr>
+        <w:t>maiores níveis de saúde</w:t>
+      </w:r>
+      <w:r>
+        <w:rPr>
+          <w:rFonts w:cstheme="minorHAnsi"/>
+          <w:sz w:val="24"/>
+          <w:szCs w:val="24"/>
+        </w:rPr>
+        <w:t>.</w:t>
+      </w:r>
+    </w:p>
+    <w:p>
+      <w:pPr>
+        <w:spacing w:before="100" w:beforeAutospacing="1" w:after="100" w:afterAutospacing="1" w:line="240" w:lineRule="auto"/>
+        <w:ind w:left="372" w:firstLine="708"/>
+        <w:rPr>
+          <w:rFonts w:cstheme="minorHAnsi"/>
+          <w:sz w:val="24"/>
+          <w:szCs w:val="24"/>
           <w:lang w:val="en-US"/>
         </w:rPr>
       </w:pPr>
-      <w:proofErr w:type="spellStart"/>
-      <w:r>
-        <w:rPr>
-          <w:lang w:val="en-US"/>
-        </w:rPr>
-        <w:t>TotalScore_grp</w:t>
-      </w:r>
-      <w:proofErr w:type="spellEnd"/>
-    </w:p>
-    <w:p>
-      <w:pPr>
-        <w:pStyle w:val="PargrafodaLista"/>
-        <w:spacing w:before="100" w:beforeAutospacing="1" w:after="100" w:afterAutospacing="1" w:line="240" w:lineRule="auto"/>
-        <w:ind w:left="1440"/>
-        <w:rPr>
-          <w:lang w:val="en-US"/>
-        </w:rPr>
-      </w:pPr>
-      <w:r>
-        <w:rPr>
+      <w:r>
+        <w:rPr>
+          <w:rFonts w:cstheme="minorHAnsi"/>
+          <w:noProof/>
+          <w:sz w:val="24"/>
+          <w:szCs w:val="24"/>
           <w:lang w:val="en-US"/>
         </w:rPr>
         <w:drawing>
@@ -2378,7 +4073,7 @@
         <w:pStyle w:val="PargrafodaLista"/>
         <w:spacing w:before="100" w:beforeAutospacing="1" w:after="100" w:afterAutospacing="1" w:line="240" w:lineRule="auto"/>
         <w:rPr>
-          <w:rFonts w:ascii="Times New Roman" w:eastAsia="Times New Roman" w:hAnsi="Times New Roman" w:cs="Times New Roman"/>
+          <w:rFonts w:eastAsia="Times New Roman" w:cstheme="minorHAnsi"/>
           <w:sz w:val="24"/>
           <w:szCs w:val="24"/>
           <w:lang w:eastAsia="pt-BR"/>
@@ -2394,23 +4089,39 @@
         </w:numPr>
         <w:spacing w:before="100" w:beforeAutospacing="1" w:after="100" w:afterAutospacing="1" w:line="240" w:lineRule="auto"/>
         <w:rPr>
-          <w:rFonts w:ascii="Times New Roman" w:eastAsia="Times New Roman" w:hAnsi="Times New Roman" w:cs="Times New Roman"/>
-          <w:sz w:val="24"/>
-          <w:szCs w:val="24"/>
-          <w:lang w:eastAsia="pt-BR"/>
-        </w:rPr>
-      </w:pPr>
-      <w:r>
+          <w:rFonts w:eastAsia="Times New Roman" w:cstheme="minorHAnsi"/>
+          <w:sz w:val="24"/>
+          <w:szCs w:val="24"/>
+          <w:lang w:eastAsia="pt-BR"/>
+        </w:rPr>
+      </w:pPr>
+      <w:r>
+        <w:rPr>
+          <w:rFonts w:cstheme="minorHAnsi"/>
+          <w:b/>
+          <w:bCs/>
+          <w:color w:val="FF0000"/>
+          <w:sz w:val="24"/>
+          <w:szCs w:val="24"/>
+        </w:rPr>
         <w:t>HEI2015C9_FATTYACID</w:t>
       </w:r>
       <w:r>
-        <w:t xml:space="preserve"> maior,</w:t>
-      </w:r>
-      <w:r>
-        <w:t xml:space="preserve"> ou s</w:t>
-      </w:r>
-      <w:r>
-        <w:t>eja, alto consumo de ácido graxo</w:t>
+        <w:rPr>
+          <w:rFonts w:cstheme="minorHAnsi"/>
+          <w:color w:val="FF0000"/>
+          <w:sz w:val="24"/>
+          <w:szCs w:val="24"/>
+        </w:rPr>
+        <w:t xml:space="preserve"> </w:t>
+      </w:r>
+      <w:r>
+        <w:rPr>
+          <w:rFonts w:cstheme="minorHAnsi"/>
+          <w:sz w:val="24"/>
+          <w:szCs w:val="24"/>
+        </w:rPr>
+        <w:t>maior, ou seja, alto consumo de ácido graxo</w:t>
       </w:r>
     </w:p>
     <w:p>
@@ -2422,29 +4133,89 @@
         </w:numPr>
         <w:spacing w:before="100" w:beforeAutospacing="1" w:after="100" w:afterAutospacing="1" w:line="240" w:lineRule="auto"/>
         <w:rPr>
+          <w:rFonts w:cstheme="minorHAnsi"/>
+          <w:sz w:val="24"/>
+          <w:szCs w:val="24"/>
+        </w:rPr>
+      </w:pPr>
+      <w:r>
+        <w:rPr>
+          <w:rFonts w:cstheme="minorHAnsi"/>
+          <w:b/>
+          <w:bCs/>
+          <w:color w:val="4472C4" w:themeColor="accent1"/>
+          <w:sz w:val="24"/>
+          <w:szCs w:val="24"/>
+        </w:rPr>
+        <w:t>Phq_grp</w:t>
+      </w:r>
+      <w:r>
+        <w:rPr>
+          <w:rFonts w:cstheme="minorHAnsi"/>
+          <w:color w:val="4472C4" w:themeColor="accent1"/>
+          <w:sz w:val="24"/>
+          <w:szCs w:val="24"/>
+        </w:rPr>
+        <w:t xml:space="preserve"> </w:t>
+      </w:r>
+      <w:r>
+        <w:rPr>
+          <w:rFonts w:cstheme="minorHAnsi"/>
+          <w:sz w:val="24"/>
+          <w:szCs w:val="24"/>
+        </w:rPr>
+        <w:t xml:space="preserve">– Vemos que existe diferença nos resultados apresentados e que quanto maior o consumo de </w:t>
+      </w:r>
+      <w:r>
+        <w:rPr>
+          <w:rFonts w:cstheme="minorHAnsi"/>
+          <w:sz w:val="24"/>
+          <w:szCs w:val="24"/>
+        </w:rPr>
+        <w:t>ácidos graxos</w:t>
+      </w:r>
+      <w:r>
+        <w:rPr>
+          <w:rFonts w:cstheme="minorHAnsi"/>
+          <w:sz w:val="24"/>
+          <w:szCs w:val="24"/>
+        </w:rPr>
+        <w:t xml:space="preserve"> a tendência é que tenha </w:t>
+      </w:r>
+      <w:r>
+        <w:rPr>
+          <w:rFonts w:cstheme="minorHAnsi"/>
+          <w:sz w:val="24"/>
+          <w:szCs w:val="24"/>
+        </w:rPr>
+        <w:t>0.5</w:t>
+      </w:r>
+      <w:r>
+        <w:rPr>
+          <w:rFonts w:cstheme="minorHAnsi"/>
+          <w:sz w:val="24"/>
+          <w:szCs w:val="24"/>
+        </w:rPr>
+        <w:t>% menos probabilidade de participar dos grupos com sintomas mais graves.</w:t>
+      </w:r>
+    </w:p>
+    <w:p>
+      <w:pPr>
+        <w:spacing w:before="100" w:beforeAutospacing="1" w:after="100" w:afterAutospacing="1" w:line="240" w:lineRule="auto"/>
+        <w:ind w:left="1080"/>
+        <w:rPr>
+          <w:rFonts w:cstheme="minorHAnsi"/>
+          <w:sz w:val="24"/>
+          <w:szCs w:val="24"/>
           <w:lang w:val="en-US"/>
         </w:rPr>
       </w:pPr>
-      <w:proofErr w:type="spellStart"/>
-      <w:r>
-        <w:rPr>
-          <w:lang w:val="en-US"/>
-        </w:rPr>
-        <w:t>Phq_grp</w:t>
-      </w:r>
-      <w:proofErr w:type="spellEnd"/>
-    </w:p>
-    <w:p>
-      <w:pPr>
-        <w:pStyle w:val="PargrafodaLista"/>
-        <w:spacing w:before="100" w:beforeAutospacing="1" w:after="100" w:afterAutospacing="1" w:line="240" w:lineRule="auto"/>
-        <w:ind w:left="1440"/>
-        <w:rPr>
-          <w:lang w:val="en-US"/>
-        </w:rPr>
-      </w:pPr>
-      <w:r>
-        <w:rPr>
+      <w:r>
+        <w:rPr>
+          <w:rFonts w:cstheme="minorHAnsi"/>
+          <w:noProof/>
+          <w:sz w:val="24"/>
+          <w:szCs w:val="24"/>
           <w:lang w:val="en-US"/>
         </w:rPr>
         <w:drawing>
@@ -2490,6 +4261,9 @@
         <w:spacing w:before="100" w:beforeAutospacing="1" w:after="100" w:afterAutospacing="1" w:line="240" w:lineRule="auto"/>
         <w:ind w:left="1440"/>
         <w:rPr>
+          <w:rFonts w:cstheme="minorHAnsi"/>
+          <w:sz w:val="24"/>
+          <w:szCs w:val="24"/>
           <w:lang w:val="en-US"/>
         </w:rPr>
       </w:pPr>
@@ -2503,32 +4277,107 @@
         </w:numPr>
         <w:spacing w:before="100" w:beforeAutospacing="1" w:after="100" w:afterAutospacing="1" w:line="240" w:lineRule="auto"/>
         <w:rPr>
+          <w:rFonts w:cstheme="minorHAnsi"/>
+          <w:sz w:val="24"/>
+          <w:szCs w:val="24"/>
+        </w:rPr>
+      </w:pPr>
+      <w:r>
+        <w:rPr>
+          <w:rFonts w:cstheme="minorHAnsi"/>
+          <w:b/>
+          <w:bCs/>
+          <w:color w:val="4472C4" w:themeColor="accent1"/>
+          <w:sz w:val="24"/>
+          <w:szCs w:val="24"/>
+        </w:rPr>
+        <w:t>TotalScore_grp</w:t>
+      </w:r>
+      <w:r>
+        <w:rPr>
+          <w:rFonts w:cstheme="minorHAnsi"/>
+          <w:color w:val="4472C4" w:themeColor="accent1"/>
+          <w:sz w:val="24"/>
+          <w:szCs w:val="24"/>
+        </w:rPr>
+        <w:t xml:space="preserve"> </w:t>
+      </w:r>
+      <w:r>
+        <w:rPr>
+          <w:rFonts w:cstheme="minorHAnsi"/>
+          <w:sz w:val="24"/>
+          <w:szCs w:val="24"/>
+        </w:rPr>
+        <w:t>– Vemos que existe diferença nos resultados apresentados e que quanto maior o consumo de ácidos graxos a tendência é que tenha</w:t>
+      </w:r>
+      <w:r>
+        <w:rPr>
+          <w:rFonts w:cstheme="minorHAnsi"/>
+          <w:sz w:val="24"/>
+          <w:szCs w:val="24"/>
+        </w:rPr>
+        <w:t xml:space="preserve"> 7</w:t>
+      </w:r>
+      <w:r>
+        <w:rPr>
+          <w:rFonts w:cstheme="minorHAnsi"/>
+          <w:sz w:val="24"/>
+          <w:szCs w:val="24"/>
+        </w:rPr>
+        <w:t xml:space="preserve">% </w:t>
+      </w:r>
+      <w:r>
+        <w:rPr>
+          <w:rFonts w:cstheme="minorHAnsi"/>
+          <w:sz w:val="24"/>
+          <w:szCs w:val="24"/>
+        </w:rPr>
+        <w:t>mais</w:t>
+      </w:r>
+      <w:r>
+        <w:rPr>
+          <w:rFonts w:cstheme="minorHAnsi"/>
+          <w:sz w:val="24"/>
+          <w:szCs w:val="24"/>
+        </w:rPr>
+        <w:t xml:space="preserve"> probabilidade de participar dos grupos com </w:t>
+      </w:r>
+      <w:r>
+        <w:rPr>
+          <w:rFonts w:cstheme="minorHAnsi"/>
+          <w:sz w:val="24"/>
+          <w:szCs w:val="24"/>
+        </w:rPr>
+        <w:t>maiores níveis de saúde</w:t>
+      </w:r>
+      <w:r>
+        <w:rPr>
+          <w:rFonts w:cstheme="minorHAnsi"/>
+          <w:sz w:val="24"/>
+          <w:szCs w:val="24"/>
+        </w:rPr>
+        <w:t>.</w:t>
+      </w:r>
+    </w:p>
+    <w:p>
+      <w:pPr>
+        <w:spacing w:before="100" w:beforeAutospacing="1" w:after="100" w:afterAutospacing="1" w:line="240" w:lineRule="auto"/>
+        <w:ind w:left="1080"/>
+        <w:rPr>
+          <w:rFonts w:cstheme="minorHAnsi"/>
+          <w:sz w:val="24"/>
+          <w:szCs w:val="24"/>
           <w:lang w:val="en-US"/>
         </w:rPr>
       </w:pPr>
-      <w:proofErr w:type="spellStart"/>
-      <w:r>
-        <w:rPr>
+      <w:r>
+        <w:rPr>
+          <w:rFonts w:cstheme="minorHAnsi"/>
+          <w:noProof/>
+          <w:sz w:val="24"/>
+          <w:szCs w:val="24"/>
           <w:lang w:val="en-US"/>
         </w:rPr>
-        <w:t>TotalScore_grp</w:t>
-      </w:r>
-      <w:proofErr w:type="spellEnd"/>
-    </w:p>
-    <w:p>
-      <w:pPr>
-        <w:pStyle w:val="PargrafodaLista"/>
-        <w:spacing w:before="100" w:beforeAutospacing="1" w:after="100" w:afterAutospacing="1" w:line="240" w:lineRule="auto"/>
-        <w:ind w:left="1440"/>
-        <w:rPr>
-          <w:lang w:val="en-US"/>
-        </w:rPr>
-      </w:pPr>
-      <w:r>
-        <w:rPr>
-          <w:lang w:val="en-US"/>
-        </w:rPr>
-        <w:lastRenderedPageBreak/>
         <w:drawing>
           <wp:inline distT="0" distB="0" distL="0" distR="0" wp14:anchorId="3044DA41" wp14:editId="286552FA">
             <wp:extent cx="5400040" cy="789305"/>
@@ -2572,6 +4421,9 @@
         <w:spacing w:before="100" w:beforeAutospacing="1" w:after="100" w:afterAutospacing="1" w:line="240" w:lineRule="auto"/>
         <w:ind w:left="1440"/>
         <w:rPr>
+          <w:rFonts w:cstheme="minorHAnsi"/>
+          <w:sz w:val="24"/>
+          <w:szCs w:val="24"/>
           <w:lang w:val="en-US"/>
         </w:rPr>
       </w:pPr>
@@ -2585,23 +4437,28 @@
         </w:numPr>
         <w:spacing w:before="100" w:beforeAutospacing="1" w:after="100" w:afterAutospacing="1" w:line="240" w:lineRule="auto"/>
         <w:rPr>
-          <w:rFonts w:ascii="Times New Roman" w:eastAsia="Times New Roman" w:hAnsi="Times New Roman" w:cs="Times New Roman"/>
-          <w:sz w:val="24"/>
-          <w:szCs w:val="24"/>
-          <w:lang w:eastAsia="pt-BR"/>
-        </w:rPr>
-      </w:pPr>
-      <w:r>
-        <w:t>HEI2015C12_SFAT</w:t>
-      </w:r>
-      <w:r>
-        <w:t xml:space="preserve"> maior,</w:t>
-      </w:r>
-      <w:r>
-        <w:t xml:space="preserve"> ou s</w:t>
-      </w:r>
-      <w:r>
-        <w:t>eja, baixo consumo de gordura saturada.</w:t>
+          <w:rFonts w:eastAsia="Times New Roman" w:cstheme="minorHAnsi"/>
+          <w:sz w:val="24"/>
+          <w:szCs w:val="24"/>
+          <w:lang w:eastAsia="pt-BR"/>
+        </w:rPr>
+      </w:pPr>
+      <w:r>
+        <w:rPr>
+          <w:rFonts w:cstheme="minorHAnsi"/>
+          <w:color w:val="FF0000"/>
+          <w:sz w:val="24"/>
+          <w:szCs w:val="24"/>
+        </w:rPr>
+        <w:t xml:space="preserve">HEI2015C12_SFAT </w:t>
+      </w:r>
+      <w:r>
+        <w:rPr>
+          <w:rFonts w:cstheme="minorHAnsi"/>
+          <w:sz w:val="24"/>
+          <w:szCs w:val="24"/>
+        </w:rPr>
+        <w:t>maior, ou seja, baixo consumo de gordura saturada.</w:t>
       </w:r>
     </w:p>
     <w:p>
@@ -2613,29 +4470,81 @@
         </w:numPr>
         <w:spacing w:before="100" w:beforeAutospacing="1" w:after="100" w:afterAutospacing="1" w:line="240" w:lineRule="auto"/>
         <w:rPr>
+          <w:rFonts w:cstheme="minorHAnsi"/>
+          <w:sz w:val="24"/>
+          <w:szCs w:val="24"/>
+        </w:rPr>
+      </w:pPr>
+      <w:r>
+        <w:rPr>
+          <w:rFonts w:cstheme="minorHAnsi"/>
+          <w:b/>
+          <w:bCs/>
+          <w:color w:val="4472C4" w:themeColor="accent1"/>
+          <w:sz w:val="24"/>
+          <w:szCs w:val="24"/>
+        </w:rPr>
+        <w:lastRenderedPageBreak/>
+        <w:t>Phq_grp</w:t>
+      </w:r>
+      <w:r>
+        <w:rPr>
+          <w:rFonts w:cstheme="minorHAnsi"/>
+          <w:sz w:val="24"/>
+          <w:szCs w:val="24"/>
+        </w:rPr>
+        <w:t xml:space="preserve"> </w:t>
+      </w:r>
+      <w:r>
+        <w:rPr>
+          <w:rFonts w:cstheme="minorHAnsi"/>
+          <w:sz w:val="24"/>
+          <w:szCs w:val="24"/>
+        </w:rPr>
+        <w:t xml:space="preserve">– Vemos que </w:t>
+      </w:r>
+      <w:r>
+        <w:rPr>
+          <w:rFonts w:cstheme="minorHAnsi"/>
+          <w:sz w:val="24"/>
+          <w:szCs w:val="24"/>
+        </w:rPr>
+        <w:t xml:space="preserve">não </w:t>
+      </w:r>
+      <w:r>
+        <w:rPr>
+          <w:rFonts w:cstheme="minorHAnsi"/>
+          <w:sz w:val="24"/>
+          <w:szCs w:val="24"/>
+        </w:rPr>
+        <w:t>existe diferença nos resultados apresentados</w:t>
+      </w:r>
+      <w:r>
+        <w:rPr>
+          <w:rFonts w:cstheme="minorHAnsi"/>
+          <w:sz w:val="24"/>
+          <w:szCs w:val="24"/>
+        </w:rPr>
+        <w:t>, uma vez que P &gt; |t| &gt; 0.05</w:t>
+      </w:r>
+    </w:p>
+    <w:p>
+      <w:pPr>
+        <w:spacing w:before="100" w:beforeAutospacing="1" w:after="100" w:afterAutospacing="1" w:line="240" w:lineRule="auto"/>
+        <w:ind w:left="1080"/>
+        <w:rPr>
+          <w:rFonts w:cstheme="minorHAnsi"/>
+          <w:sz w:val="24"/>
+          <w:szCs w:val="24"/>
           <w:lang w:val="en-US"/>
         </w:rPr>
       </w:pPr>
-      <w:proofErr w:type="spellStart"/>
-      <w:r>
-        <w:rPr>
-          <w:lang w:val="en-US"/>
-        </w:rPr>
-        <w:t>Phq_grp</w:t>
-      </w:r>
-      <w:proofErr w:type="spellEnd"/>
-    </w:p>
-    <w:p>
-      <w:pPr>
-        <w:pStyle w:val="PargrafodaLista"/>
-        <w:spacing w:before="100" w:beforeAutospacing="1" w:after="100" w:afterAutospacing="1" w:line="240" w:lineRule="auto"/>
-        <w:ind w:left="1440"/>
-        <w:rPr>
-          <w:lang w:val="en-US"/>
-        </w:rPr>
-      </w:pPr>
-      <w:r>
-        <w:rPr>
+      <w:r>
+        <w:rPr>
+          <w:rFonts w:cstheme="minorHAnsi"/>
+          <w:noProof/>
+          <w:sz w:val="24"/>
+          <w:szCs w:val="24"/>
           <w:lang w:val="en-US"/>
         </w:rPr>
         <w:drawing>
@@ -2681,6 +4590,9 @@
         <w:spacing w:before="100" w:beforeAutospacing="1" w:after="100" w:afterAutospacing="1" w:line="240" w:lineRule="auto"/>
         <w:ind w:left="1440" w:firstLine="708"/>
         <w:rPr>
+          <w:rFonts w:cstheme="minorHAnsi"/>
+          <w:sz w:val="24"/>
+          <w:szCs w:val="24"/>
           <w:lang w:val="en-US"/>
         </w:rPr>
       </w:pPr>
@@ -2694,29 +4606,73 @@
         </w:numPr>
         <w:spacing w:before="100" w:beforeAutospacing="1" w:after="100" w:afterAutospacing="1" w:line="240" w:lineRule="auto"/>
         <w:rPr>
+          <w:rFonts w:cstheme="minorHAnsi"/>
+          <w:sz w:val="24"/>
+          <w:szCs w:val="24"/>
+        </w:rPr>
+      </w:pPr>
+      <w:r>
+        <w:rPr>
+          <w:rFonts w:cstheme="minorHAnsi"/>
+          <w:b/>
+          <w:bCs/>
+          <w:color w:val="4472C4" w:themeColor="accent1"/>
+          <w:sz w:val="24"/>
+          <w:szCs w:val="24"/>
+        </w:rPr>
+        <w:t>TotalScore_grp</w:t>
+      </w:r>
+      <w:r>
+        <w:rPr>
+          <w:rFonts w:cstheme="minorHAnsi"/>
+          <w:color w:val="4472C4" w:themeColor="accent1"/>
+          <w:sz w:val="24"/>
+          <w:szCs w:val="24"/>
+        </w:rPr>
+        <w:t xml:space="preserve"> </w:t>
+      </w:r>
+      <w:r>
+        <w:rPr>
+          <w:rFonts w:cstheme="minorHAnsi"/>
+          <w:sz w:val="24"/>
+          <w:szCs w:val="24"/>
+        </w:rPr>
+        <w:t xml:space="preserve">– Vemos que existe diferença nos resultados apresentados e que quanto </w:t>
+      </w:r>
+      <w:r>
+        <w:rPr>
+          <w:rFonts w:cstheme="minorHAnsi"/>
+          <w:sz w:val="24"/>
+          <w:szCs w:val="24"/>
+        </w:rPr>
+        <w:t>menor o consumo de gorduras saturadas,</w:t>
+      </w:r>
+      <w:r>
+        <w:rPr>
+          <w:rFonts w:cstheme="minorHAnsi"/>
+          <w:sz w:val="24"/>
+          <w:szCs w:val="24"/>
+        </w:rPr>
+        <w:t xml:space="preserve"> a tendência é que tenha 7% mais probabilidade de participar dos grupos com maiores níveis de saúde.</w:t>
+      </w:r>
+    </w:p>
+    <w:p>
+      <w:pPr>
+        <w:spacing w:before="100" w:beforeAutospacing="1" w:after="100" w:afterAutospacing="1" w:line="240" w:lineRule="auto"/>
+        <w:ind w:left="1080"/>
+        <w:rPr>
+          <w:rFonts w:cstheme="minorHAnsi"/>
+          <w:sz w:val="24"/>
+          <w:szCs w:val="24"/>
           <w:lang w:val="en-US"/>
         </w:rPr>
       </w:pPr>
-      <w:proofErr w:type="spellStart"/>
-      <w:r>
-        <w:rPr>
-          <w:lang w:val="en-US"/>
-        </w:rPr>
-        <w:t>TotalScore_grp</w:t>
-      </w:r>
-      <w:proofErr w:type="spellEnd"/>
-    </w:p>
-    <w:p>
-      <w:pPr>
-        <w:pStyle w:val="PargrafodaLista"/>
-        <w:spacing w:before="100" w:beforeAutospacing="1" w:after="100" w:afterAutospacing="1" w:line="240" w:lineRule="auto"/>
-        <w:ind w:left="1440"/>
-        <w:rPr>
-          <w:lang w:val="en-US"/>
-        </w:rPr>
-      </w:pPr>
-      <w:r>
-        <w:rPr>
+      <w:r>
+        <w:rPr>
+          <w:rFonts w:cstheme="minorHAnsi"/>
+          <w:noProof/>
+          <w:sz w:val="24"/>
+          <w:szCs w:val="24"/>
           <w:lang w:val="en-US"/>
         </w:rPr>
         <w:drawing>
@@ -2761,7 +4717,7 @@
         <w:pStyle w:val="PargrafodaLista"/>
         <w:spacing w:before="100" w:beforeAutospacing="1" w:after="100" w:afterAutospacing="1" w:line="240" w:lineRule="auto"/>
         <w:rPr>
-          <w:rFonts w:ascii="Times New Roman" w:eastAsia="Times New Roman" w:hAnsi="Times New Roman" w:cs="Times New Roman"/>
+          <w:rFonts w:eastAsia="Times New Roman" w:cstheme="minorHAnsi"/>
           <w:sz w:val="24"/>
           <w:szCs w:val="24"/>
           <w:lang w:eastAsia="pt-BR"/>

</xml_diff>